<commit_message>
3/24 DE Manual Update
</commit_message>
<xml_diff>
--- a/Discovery Environment Manual.docx
+++ b/Discovery Environment Manual.docx
@@ -177,7 +177,7 @@
       <w:r>
         <w:br w:type="page"/>
       </w:r>
-      <w:bookmarkStart w:name="Chapter121" w:id="1001"/>
+      <w:bookmarkStart w:name="Chapter141" w:id="1001"/>
       <w:r>
         <w:t>Getting Started</w:t>
       </w:r>
@@ -187,7 +187,7 @@
       <w:pPr>
         <w:pStyle w:val="Heading2"/>
       </w:pPr>
-      <w:bookmarkStart w:name="Lesson1027" w:id="1002"/>
+      <w:bookmarkStart w:name="Lesson1203" w:id="1002"/>
       <w:r>
         <w:t>Accessing the Discovery Environment</w:t>
       </w:r>
@@ -197,7 +197,7 @@
       <w:pPr>
         <w:pStyle w:val="Heading3"/>
       </w:pPr>
-      <w:bookmarkStart w:name="Step4331" w:id="1003"/>
+      <w:bookmarkStart w:name="Step5087" w:id="1003"/>
       <w:r>
         <w:t>Account request and creation</w:t>
       </w:r>
@@ -297,7 +297,7 @@
       <w:pPr>
         <w:pStyle w:val="Heading3"/>
       </w:pPr>
-      <w:bookmarkStart w:name="Step4332" w:id="1004"/>
+      <w:bookmarkStart w:name="Step5088" w:id="1004"/>
       <w:r>
         <w:t>Access the Log In Page</w:t>
       </w:r>
@@ -360,7 +360,7 @@
       <w:pPr>
         <w:pStyle w:val="Heading3"/>
       </w:pPr>
-      <w:bookmarkStart w:name="Step4333" w:id="1005"/>
+      <w:bookmarkStart w:name="Step5089" w:id="1005"/>
       <w:r>
         <w:t>Login</w:t>
       </w:r>
@@ -454,7 +454,7 @@
       <w:pPr>
         <w:pStyle w:val="Heading2"/>
       </w:pPr>
-      <w:bookmarkStart w:name="Lesson1036" w:id="1006"/>
+      <w:bookmarkStart w:name="Lesson1212" w:id="1006"/>
       <w:r>
         <w:t>Discovery Environment Overview</w:t>
       </w:r>
@@ -464,7 +464,7 @@
       <w:pPr>
         <w:pStyle w:val="Heading3"/>
       </w:pPr>
-      <w:bookmarkStart w:name="Step4365" w:id="1007"/>
+      <w:bookmarkStart w:name="Step5121" w:id="1007"/>
       <w:r>
         <w:t>The Workspace</w:t>
       </w:r>
@@ -527,7 +527,7 @@
       <w:pPr>
         <w:pStyle w:val="Heading3"/>
       </w:pPr>
-      <w:bookmarkStart w:name="Step4366" w:id="1008"/>
+      <w:bookmarkStart w:name="Step5122" w:id="1008"/>
       <w:r>
         <w:t>The Menu</w:t>
       </w:r>
@@ -666,7 +666,7 @@
       <w:pPr>
         <w:pStyle w:val="Heading3"/>
       </w:pPr>
-      <w:bookmarkStart w:name="Step4367" w:id="1009"/>
+      <w:bookmarkStart w:name="Step5123" w:id="1009"/>
       <w:r>
         <w:t>Icons</w:t>
       </w:r>
@@ -729,7 +729,7 @@
       <w:pPr>
         <w:pStyle w:val="Heading3"/>
       </w:pPr>
-      <w:bookmarkStart w:name="Step4368" w:id="1010"/>
+      <w:bookmarkStart w:name="Step5124" w:id="1010"/>
       <w:r>
         <w:t>Notifications</w:t>
       </w:r>
@@ -797,7 +797,7 @@
       <w:pPr>
         <w:pStyle w:val="Heading2"/>
       </w:pPr>
-      <w:bookmarkStart w:name="Lesson1023" w:id="1011"/>
+      <w:bookmarkStart w:name="Lesson1199" w:id="1011"/>
       <w:r>
         <w:t>Manage Data</w:t>
       </w:r>
@@ -807,7 +807,7 @@
       <w:pPr>
         <w:pStyle w:val="Heading3"/>
       </w:pPr>
-      <w:bookmarkStart w:name="Step4307" w:id="1012"/>
+      <w:bookmarkStart w:name="Step5063" w:id="1012"/>
       <w:r>
         <w:t>Introduction</w:t>
       </w:r>
@@ -894,7 +894,7 @@
       <w:pPr>
         <w:pStyle w:val="Heading3"/>
       </w:pPr>
-      <w:bookmarkStart w:name="Step4308" w:id="1013"/>
+      <w:bookmarkStart w:name="Step5064" w:id="1013"/>
       <w:r>
         <w:t>Home Icon</w:t>
       </w:r>
@@ -957,7 +957,7 @@
       <w:pPr>
         <w:pStyle w:val="Heading3"/>
       </w:pPr>
-      <w:bookmarkStart w:name="Step4309" w:id="1014"/>
+      <w:bookmarkStart w:name="Step5065" w:id="1014"/>
       <w:r>
         <w:t>Up icon</w:t>
       </w:r>
@@ -1020,7 +1020,7 @@
       <w:pPr>
         <w:pStyle w:val="Heading3"/>
       </w:pPr>
-      <w:bookmarkStart w:name="Step4310" w:id="1015"/>
+      <w:bookmarkStart w:name="Step5066" w:id="1015"/>
       <w:r>
         <w:t>Create a folder</w:t>
       </w:r>
@@ -1083,7 +1083,7 @@
       <w:pPr>
         <w:pStyle w:val="Heading3"/>
       </w:pPr>
-      <w:bookmarkStart w:name="Step4311" w:id="1016"/>
+      <w:bookmarkStart w:name="Step5067" w:id="1016"/>
       <w:r>
         <w:t>Import data</w:t>
       </w:r>
@@ -1159,7 +1159,7 @@
       <w:pPr>
         <w:pStyle w:val="Heading3"/>
       </w:pPr>
-      <w:bookmarkStart w:name="Step4312" w:id="1017"/>
+      <w:bookmarkStart w:name="Step5068" w:id="1017"/>
       <w:r>
         <w:t>Import from Desktop</w:t>
       </w:r>
@@ -1269,7 +1269,7 @@
       <w:pPr>
         <w:pStyle w:val="Heading3"/>
       </w:pPr>
-      <w:bookmarkStart w:name="Step4313" w:id="1018"/>
+      <w:bookmarkStart w:name="Step5069" w:id="1018"/>
       <w:r>
         <w:t>Import from URL</w:t>
       </w:r>
@@ -1330,9 +1330,22 @@
     </w:p>
     <w:p>
       <w:pPr>
+        <w:pStyle w:val="StepInstructions"/>
+      </w:pPr>
+    </w:p>
+    <w:p>
+      <w:pPr>
+        <w:pStyle w:val="StepInstructions"/>
+      </w:pPr>
+      <w:r>
+        <w:t xml:space="preserve">Files must be imported one by one.</w:t>
+      </w:r>
+    </w:p>
+    <w:p>
+      <w:pPr>
         <w:pStyle w:val="Heading3"/>
       </w:pPr>
-      <w:bookmarkStart w:name="Step4314" w:id="1019"/>
+      <w:bookmarkStart w:name="Step5070" w:id="1019"/>
       <w:r>
         <w:t>Import from Data Source</w:t>
       </w:r>
@@ -1395,7 +1408,7 @@
       <w:pPr>
         <w:pStyle w:val="Heading3"/>
       </w:pPr>
-      <w:bookmarkStart w:name="Step4315" w:id="1020"/>
+      <w:bookmarkStart w:name="Step5071" w:id="1020"/>
       <w:r>
         <w:t>Confirm successful file import</w:t>
       </w:r>
@@ -1471,7 +1484,7 @@
       <w:pPr>
         <w:pStyle w:val="Heading3"/>
       </w:pPr>
-      <w:bookmarkStart w:name="Step4316" w:id="1021"/>
+      <w:bookmarkStart w:name="Step5072" w:id="1021"/>
       <w:r>
         <w:t>More Actions</w:t>
       </w:r>
@@ -1584,7 +1597,7 @@
       <w:pPr>
         <w:pStyle w:val="Heading3"/>
       </w:pPr>
-      <w:bookmarkStart w:name="Step4317" w:id="1022"/>
+      <w:bookmarkStart w:name="Step5073" w:id="1022"/>
       <w:r>
         <w:t>View specific data</w:t>
       </w:r>
@@ -1683,7 +1696,7 @@
       <w:pPr>
         <w:pStyle w:val="Heading2"/>
       </w:pPr>
-      <w:bookmarkStart w:name="Lesson1024" w:id="1023"/>
+      <w:bookmarkStart w:name="Lesson1200" w:id="1023"/>
       <w:r>
         <w:t>Perform Analyses</w:t>
       </w:r>
@@ -1799,7 +1812,7 @@
       <w:pPr>
         <w:pStyle w:val="Heading3"/>
       </w:pPr>
-      <w:bookmarkStart w:name="Step4320" w:id="1024"/>
+      <w:bookmarkStart w:name="Step5076" w:id="1024"/>
       <w:r>
         <w:t>Choose Analysis</w:t>
       </w:r>
@@ -1875,7 +1888,7 @@
       <w:pPr>
         <w:pStyle w:val="Heading3"/>
       </w:pPr>
-      <w:bookmarkStart w:name="Step4321" w:id="1025"/>
+      <w:bookmarkStart w:name="Step5077" w:id="1025"/>
       <w:r>
         <w:t>Name Job</w:t>
       </w:r>
@@ -1972,7 +1985,7 @@
       <w:pPr>
         <w:pStyle w:val="Heading3"/>
       </w:pPr>
-      <w:bookmarkStart w:name="Step4322" w:id="1026"/>
+      <w:bookmarkStart w:name="Step5078" w:id="1026"/>
       <w:r>
         <w:t>View Analysis Status</w:t>
       </w:r>
@@ -2057,7 +2070,7 @@
       <w:pPr>
         <w:pStyle w:val="Heading3"/>
       </w:pPr>
-      <w:bookmarkStart w:name="Step4323" w:id="1027"/>
+      <w:bookmarkStart w:name="Step5079" w:id="1027"/>
       <w:r>
         <w:t>View Analysis Output(s)</w:t>
       </w:r>
@@ -2133,7 +2146,7 @@
       <w:pPr>
         <w:pStyle w:val="Heading3"/>
       </w:pPr>
-      <w:bookmarkStart w:name="Step4324" w:id="1028"/>
+      <w:bookmarkStart w:name="Step5080" w:id="1028"/>
       <w:r>
         <w:t>View Output(s) (alternate)</w:t>
       </w:r>
@@ -2201,7 +2214,7 @@
       <w:pPr>
         <w:pStyle w:val="Heading2"/>
       </w:pPr>
-      <w:bookmarkStart w:name="Lesson1022" w:id="1029"/>
+      <w:bookmarkStart w:name="Lesson1198" w:id="1029"/>
       <w:r>
         <w:t>Viewing and Deleting Notifications</w:t>
       </w:r>
@@ -2317,7 +2330,7 @@
       <w:pPr>
         <w:pStyle w:val="Heading3"/>
       </w:pPr>
-      <w:bookmarkStart w:name="Step4306" w:id="1030"/>
+      <w:bookmarkStart w:name="Step5062" w:id="1030"/>
       <w:r>
         <w:t>More Actions</w:t>
       </w:r>
@@ -2406,7 +2419,7 @@
       <w:pPr>
         <w:pStyle w:val="Heading1"/>
       </w:pPr>
-      <w:bookmarkStart w:name="Chapter123" w:id="1031"/>
+      <w:bookmarkStart w:name="Chapter143" w:id="1031"/>
       <w:r>
         <w:t>Analyses</w:t>
       </w:r>
@@ -2416,7 +2429,7 @@
       <w:pPr>
         <w:pStyle w:val="Heading2"/>
       </w:pPr>
-      <w:bookmarkStart w:name="Lesson1044" w:id="1032"/>
+      <w:bookmarkStart w:name="Lesson1220" w:id="1032"/>
       <w:r>
         <w:t>Ancestral Character Estimation (ACE) Overview</w:t>
       </w:r>
@@ -2586,7 +2599,7 @@
       <w:pPr>
         <w:pStyle w:val="Heading2"/>
       </w:pPr>
-      <w:bookmarkStart w:name="Lesson1020" w:id="1033"/>
+      <w:bookmarkStart w:name="Lesson1196" w:id="1033"/>
       <w:r>
         <w:t>Continuous Ancestral Character Estimation (CACE)</w:t>
       </w:r>
@@ -2679,7 +2692,7 @@
       <w:pPr>
         <w:pStyle w:val="Heading3"/>
       </w:pPr>
-      <w:bookmarkStart w:name="Step4299" w:id="1034"/>
+      <w:bookmarkStart w:name="Step5055" w:id="1034"/>
       <w:r>
         <w:t>Select data</w:t>
       </w:r>
@@ -2753,7 +2766,7 @@
       <w:pPr>
         <w:pStyle w:val="Heading3"/>
       </w:pPr>
-      <w:bookmarkStart w:name="Step4300" w:id="1035"/>
+      <w:bookmarkStart w:name="Step5056" w:id="1035"/>
       <w:r>
         <w:t>Select Tree or Trees</w:t>
       </w:r>
@@ -2808,7 +2821,7 @@
       <w:pPr>
         <w:pStyle w:val="Heading3"/>
       </w:pPr>
-      <w:bookmarkStart w:name="Step4301" w:id="1036"/>
+      <w:bookmarkStart w:name="Step5057" w:id="1036"/>
       <w:r>
         <w:t>Select Traits</w:t>
       </w:r>
@@ -2863,7 +2876,7 @@
       <w:pPr>
         <w:pStyle w:val="Heading3"/>
       </w:pPr>
-      <w:bookmarkStart w:name="Step4302" w:id="1037"/>
+      <w:bookmarkStart w:name="Step5058" w:id="1037"/>
       <w:r>
         <w:t>Match Data</w:t>
       </w:r>
@@ -2955,7 +2968,7 @@
       <w:pPr>
         <w:pStyle w:val="Heading2"/>
       </w:pPr>
-      <w:bookmarkStart w:name="Lesson1019" w:id="1038"/>
+      <w:bookmarkStart w:name="Lesson1195" w:id="1038"/>
       <w:r>
         <w:t>Discrete Ancestral Character Estimation (DACE)</w:t>
       </w:r>
@@ -3048,7 +3061,7 @@
       <w:pPr>
         <w:pStyle w:val="Heading3"/>
       </w:pPr>
-      <w:bookmarkStart w:name="Step4292" w:id="1039"/>
+      <w:bookmarkStart w:name="Step5048" w:id="1039"/>
       <w:r>
         <w:t>Select data</w:t>
       </w:r>
@@ -3122,7 +3135,7 @@
       <w:pPr>
         <w:pStyle w:val="Heading3"/>
       </w:pPr>
-      <w:bookmarkStart w:name="Step4293" w:id="1040"/>
+      <w:bookmarkStart w:name="Step5049" w:id="1040"/>
       <w:r>
         <w:t>Select Tree or Trees</w:t>
       </w:r>
@@ -3177,7 +3190,7 @@
       <w:pPr>
         <w:pStyle w:val="Heading3"/>
       </w:pPr>
-      <w:bookmarkStart w:name="Step4294" w:id="1041"/>
+      <w:bookmarkStart w:name="Step5050" w:id="1041"/>
       <w:r>
         <w:t>Select Traits</w:t>
       </w:r>
@@ -3232,7 +3245,7 @@
       <w:pPr>
         <w:pStyle w:val="Heading3"/>
       </w:pPr>
-      <w:bookmarkStart w:name="Step4295" w:id="1042"/>
+      <w:bookmarkStart w:name="Step5051" w:id="1042"/>
       <w:r>
         <w:t>Match Data</w:t>
       </w:r>
@@ -3295,7 +3308,7 @@
       <w:pPr>
         <w:pStyle w:val="Heading3"/>
       </w:pPr>
-      <w:bookmarkStart w:name="Step4296" w:id="1043"/>
+      <w:bookmarkStart w:name="Step5052" w:id="1043"/>
       <w:r>
         <w:t>Set parameters</w:t>
       </w:r>
@@ -3400,7 +3413,7 @@
       <w:pPr>
         <w:pStyle w:val="Heading2"/>
       </w:pPr>
-      <w:bookmarkStart w:name="Lesson1032" w:id="1044"/>
+      <w:bookmarkStart w:name="Lesson1208" w:id="1044"/>
       <w:r>
         <w:t>Burrows-Wheeler Aligner Single End Reads</w:t>
       </w:r>
@@ -3435,7 +3448,7 @@
         </w:rPr>
         <w:drawing>
           <wp:inline distT="0" distB="0" distL="0" distR="0">
-            <wp:extent cx="4559300" cy="4648200"/>
+            <wp:extent cx="4584700" cy="4686300"/>
             <wp:effectExtent l="0" t="0" r="0" b="0"/>
             <wp:docPr id="1" name="Picture 0" descr="1.png"/>
             <wp:cNvGraphicFramePr>
@@ -3445,7 +3458,7 @@
               <a:graphicData uri="http://schemas.openxmlformats.org/drawingml/2006/picture">
                 <pic:pic xmlns:pic="http://schemas.openxmlformats.org/drawingml/2006/picture">
                   <pic:nvPicPr>
-                    <pic:cNvPr id="0" name="Screen shot 2011-03-02 at 1.57.28 PM.png"/>
+                    <pic:cNvPr id="0" name="media_1299509397403.png"/>
                     <pic:cNvPicPr/>
                   </pic:nvPicPr>
                   <pic:blipFill>
@@ -3457,7 +3470,7 @@
                   <pic:spPr>
                     <a:xfrm>
                       <a:off x="0" y="0"/>
-                      <a:ext cx="4559300" cy="4648200"/>
+                      <a:ext cx="4584700" cy="4686300"/>
                     </a:xfrm>
                     <a:prstGeom prst="rect">
                       <a:avLst/>
@@ -3504,7 +3517,7 @@
       <w:pPr>
         <w:pStyle w:val="Heading3"/>
       </w:pPr>
-      <w:bookmarkStart w:name="Step4354" w:id="1045"/>
+      <w:bookmarkStart w:name="Step5110" w:id="1045"/>
       <w:r>
         <w:t>Select reads</w:t>
       </w:r>
@@ -3578,7 +3591,7 @@
       <w:pPr>
         <w:pStyle w:val="Heading3"/>
       </w:pPr>
-      <w:bookmarkStart w:name="Step4355" w:id="1046"/>
+      <w:bookmarkStart w:name="Step5111" w:id="1046"/>
       <w:r>
         <w:t>Select reference genome</w:t>
       </w:r>
@@ -3683,7 +3696,7 @@
       <w:pPr>
         <w:pStyle w:val="Heading2"/>
       </w:pPr>
-      <w:bookmarkStart w:name="Lesson1048" w:id="1047"/>
+      <w:bookmarkStart w:name="Lesson1224" w:id="1047"/>
       <w:r>
         <w:t>Burrows-Wheeler Aligner Paired End Reads</w:t>
       </w:r>
@@ -3718,7 +3731,7 @@
         </w:rPr>
         <w:drawing>
           <wp:inline distT="0" distB="0" distL="0" distR="0">
-            <wp:extent cx="4572000" cy="4648200"/>
+            <wp:extent cx="4584700" cy="4711700"/>
             <wp:effectExtent l="0" t="0" r="0" b="0"/>
             <wp:docPr id="1" name="Picture 0" descr="1.png"/>
             <wp:cNvGraphicFramePr>
@@ -3728,7 +3741,7 @@
               <a:graphicData uri="http://schemas.openxmlformats.org/drawingml/2006/picture">
                 <pic:pic xmlns:pic="http://schemas.openxmlformats.org/drawingml/2006/picture">
                   <pic:nvPicPr>
-                    <pic:cNvPr id="0" name="Screen shot 2011-03-02 at 1.57.28 PM.png"/>
+                    <pic:cNvPr id="0" name="media_1299509444908.png"/>
                     <pic:cNvPicPr/>
                   </pic:nvPicPr>
                   <pic:blipFill>
@@ -3740,7 +3753,7 @@
                   <pic:spPr>
                     <a:xfrm>
                       <a:off x="0" y="0"/>
-                      <a:ext cx="4572000" cy="4648200"/>
+                      <a:ext cx="4584700" cy="4711700"/>
                     </a:xfrm>
                     <a:prstGeom prst="rect">
                       <a:avLst/>
@@ -3787,7 +3800,7 @@
       <w:pPr>
         <w:pStyle w:val="Heading3"/>
       </w:pPr>
-      <w:bookmarkStart w:name="Step4431" w:id="1048"/>
+      <w:bookmarkStart w:name="Step5211" w:id="1048"/>
       <w:r>
         <w:t>Select reads</w:t>
       </w:r>
@@ -3861,7 +3874,7 @@
       <w:pPr>
         <w:pStyle w:val="Heading3"/>
       </w:pPr>
-      <w:bookmarkStart w:name="Step4432" w:id="1049"/>
+      <w:bookmarkStart w:name="Step5212" w:id="1049"/>
       <w:r>
         <w:t>Select reference genome</w:t>
       </w:r>
@@ -3966,7 +3979,7 @@
       <w:pPr>
         <w:pStyle w:val="Heading2"/>
       </w:pPr>
-      <w:bookmarkStart w:name="Lesson1046" w:id="1050"/>
+      <w:bookmarkStart w:name="Lesson1222" w:id="1050"/>
       <w:r>
         <w:t>Cufflinks Transcript Quantification</w:t>
       </w:r>
@@ -4059,7 +4072,7 @@
       <w:pPr>
         <w:pStyle w:val="Heading3"/>
       </w:pPr>
-      <w:bookmarkStart w:name="Step4418" w:id="1051"/>
+      <w:bookmarkStart w:name="Step5198" w:id="1051"/>
       <w:r>
         <w:t>Select SAM File(s)</w:t>
       </w:r>
@@ -4133,7 +4146,7 @@
       <w:pPr>
         <w:pStyle w:val="Heading3"/>
       </w:pPr>
-      <w:bookmarkStart w:name="Step4419" w:id="1052"/>
+      <w:bookmarkStart w:name="Step5199" w:id="1052"/>
       <w:r>
         <w:t>Select Reference Annotation</w:t>
       </w:r>
@@ -4196,7 +4209,7 @@
       <w:pPr>
         <w:pStyle w:val="Heading3"/>
       </w:pPr>
-      <w:bookmarkStart w:name="Step4420" w:id="1053"/>
+      <w:bookmarkStart w:name="Step5200" w:id="1053"/>
       <w:r>
         <w:t>Parameters (part one)</w:t>
       </w:r>
@@ -4259,7 +4272,7 @@
       <w:pPr>
         <w:pStyle w:val="Heading3"/>
       </w:pPr>
-      <w:bookmarkStart w:name="Step4421" w:id="1054"/>
+      <w:bookmarkStart w:name="Step5201" w:id="1054"/>
       <w:r>
         <w:t>Parameters (part two)</w:t>
       </w:r>
@@ -4364,7 +4377,7 @@
       <w:pPr>
         <w:pStyle w:val="Heading2"/>
       </w:pPr>
-      <w:bookmarkStart w:name="Lesson1025" w:id="1055"/>
+      <w:bookmarkStart w:name="Lesson1201" w:id="1055"/>
       <w:r>
         <w:t>FASTX Analyses Overview</w:t>
       </w:r>
@@ -4456,7 +4469,7 @@
       <w:pPr>
         <w:pStyle w:val="Heading2"/>
       </w:pPr>
-      <w:bookmarkStart w:name="Lesson1026" w:id="1056"/>
+      <w:bookmarkStart w:name="Lesson1202" w:id="1056"/>
       <w:r>
         <w:t>FASTX Barcode Splitter (Single End)</w:t>
       </w:r>
@@ -4586,7 +4599,7 @@
       <w:pPr>
         <w:pStyle w:val="Heading3"/>
       </w:pPr>
-      <w:bookmarkStart w:name="Step4328" w:id="1057"/>
+      <w:bookmarkStart w:name="Step5084" w:id="1057"/>
       <w:r>
         <w:t>Select file</w:t>
       </w:r>
@@ -4660,7 +4673,7 @@
       <w:pPr>
         <w:pStyle w:val="Heading3"/>
       </w:pPr>
-      <w:bookmarkStart w:name="Step4329" w:id="1058"/>
+      <w:bookmarkStart w:name="Step5085" w:id="1058"/>
       <w:r>
         <w:t>Manage Barcodes, create</w:t>
       </w:r>
@@ -4723,7 +4736,7 @@
       <w:pPr>
         <w:pStyle w:val="Heading3"/>
       </w:pPr>
-      <w:bookmarkStart w:name="Step4330" w:id="1059"/>
+      <w:bookmarkStart w:name="Step5086" w:id="1059"/>
       <w:r>
         <w:t>Manage Barcodes, select</w:t>
       </w:r>
@@ -4815,7 +4828,7 @@
       <w:pPr>
         <w:pStyle w:val="Heading2"/>
       </w:pPr>
-      <w:bookmarkStart w:name="Lesson1030" w:id="1060"/>
+      <w:bookmarkStart w:name="Lesson1206" w:id="1060"/>
       <w:r>
         <w:t>FASTX Clipper</w:t>
       </w:r>
@@ -4908,7 +4921,7 @@
       <w:pPr>
         <w:pStyle w:val="Heading3"/>
       </w:pPr>
-      <w:bookmarkStart w:name="Step4344" w:id="1061"/>
+      <w:bookmarkStart w:name="Step5100" w:id="1061"/>
       <w:r>
         <w:t>Single end read data input</w:t>
       </w:r>
@@ -5170,7 +5183,7 @@
       <w:pPr>
         <w:pStyle w:val="Heading2"/>
       </w:pPr>
-      <w:bookmarkStart w:name="Lesson1029" w:id="1062"/>
+      <w:bookmarkStart w:name="Lesson1205" w:id="1062"/>
       <w:r>
         <w:t>FASTX Quality Filter</w:t>
       </w:r>
@@ -5263,7 +5276,7 @@
       <w:pPr>
         <w:pStyle w:val="Heading3"/>
       </w:pPr>
-      <w:bookmarkStart w:name="Step4340" w:id="1063"/>
+      <w:bookmarkStart w:name="Step5096" w:id="1063"/>
       <w:r>
         <w:t>Select file</w:t>
       </w:r>
@@ -5419,7 +5432,7 @@
       <w:pPr>
         <w:pStyle w:val="Heading2"/>
       </w:pPr>
-      <w:bookmarkStart w:name="Lesson1031" w:id="1064"/>
+      <w:bookmarkStart w:name="Lesson1207" w:id="1064"/>
       <w:r>
         <w:t>FASTQ Quality Rescaler</w:t>
       </w:r>
@@ -5671,7 +5684,7 @@
       <w:pPr>
         <w:pStyle w:val="Heading2"/>
       </w:pPr>
-      <w:bookmarkStart w:name="Lesson1028" w:id="1065"/>
+      <w:bookmarkStart w:name="Lesson1204" w:id="1065"/>
       <w:r>
         <w:t>FASTX Trimmer</w:t>
       </w:r>
@@ -5764,7 +5777,7 @@
       <w:pPr>
         <w:pStyle w:val="Heading3"/>
       </w:pPr>
-      <w:bookmarkStart w:name="Step4336" w:id="1066"/>
+      <w:bookmarkStart w:name="Step5092" w:id="1066"/>
       <w:r>
         <w:t>Select file</w:t>
       </w:r>
@@ -5920,7 +5933,7 @@
       <w:pPr>
         <w:pStyle w:val="Heading2"/>
       </w:pPr>
-      <w:bookmarkStart w:name="Lesson1009" w:id="1067"/>
+      <w:bookmarkStart w:name="Lesson1185" w:id="1067"/>
       <w:r>
         <w:t>Find SNPs Overview</w:t>
       </w:r>
@@ -5991,7 +6004,7 @@
       <w:pPr>
         <w:pStyle w:val="Heading2"/>
       </w:pPr>
-      <w:bookmarkStart w:name="Lesson1042" w:id="1068"/>
+      <w:bookmarkStart w:name="Lesson1218" w:id="1068"/>
       <w:r>
         <w:t>Find SNPs</w:t>
       </w:r>
@@ -6084,7 +6097,7 @@
       <w:pPr>
         <w:pStyle w:val="Heading3"/>
       </w:pPr>
-      <w:bookmarkStart w:name="Step4403" w:id="1069"/>
+      <w:bookmarkStart w:name="Step5183" w:id="1069"/>
       <w:r>
         <w:t>Select SAM File(s)</w:t>
       </w:r>
@@ -6184,7 +6197,7 @@
       <w:pPr>
         <w:pStyle w:val="Heading3"/>
       </w:pPr>
-      <w:bookmarkStart w:name="Step4404" w:id="1070"/>
+      <w:bookmarkStart w:name="Step5184" w:id="1070"/>
       <w:r>
         <w:t>Select Reference Genome</w:t>
       </w:r>
@@ -6247,7 +6260,7 @@
       <w:pPr>
         <w:pStyle w:val="Heading3"/>
       </w:pPr>
-      <w:bookmarkStart w:name="Step4405" w:id="1071"/>
+      <w:bookmarkStart w:name="Step5185" w:id="1071"/>
       <w:r>
         <w:t>Base Calling</w:t>
       </w:r>
@@ -6345,7 +6358,7 @@
       <w:pPr>
         <w:pStyle w:val="Heading3"/>
       </w:pPr>
-      <w:bookmarkStart w:name="Step4406" w:id="1072"/>
+      <w:bookmarkStart w:name="Step5186" w:id="1072"/>
       <w:r>
         <w:t>Filtering (part one)</w:t>
       </w:r>
@@ -6422,7 +6435,7 @@
       <w:pPr>
         <w:pStyle w:val="Heading3"/>
       </w:pPr>
-      <w:bookmarkStart w:name="Step4407" w:id="1073"/>
+      <w:bookmarkStart w:name="Step5187" w:id="1073"/>
       <w:r>
         <w:t>Filtering (part two)</w:t>
       </w:r>
@@ -6477,7 +6490,7 @@
       <w:pPr>
         <w:pStyle w:val="Heading3"/>
       </w:pPr>
-      <w:bookmarkStart w:name="Step4408" w:id="1074"/>
+      <w:bookmarkStart w:name="Step5188" w:id="1074"/>
       <w:r>
         <w:t>Options</w:t>
       </w:r>
@@ -6569,7 +6582,7 @@
       <w:pPr>
         <w:pStyle w:val="Heading2"/>
       </w:pPr>
-      <w:bookmarkStart w:name="Lesson1045" w:id="1075"/>
+      <w:bookmarkStart w:name="Lesson1221" w:id="1075"/>
       <w:r>
         <w:t>Independent Contrasts Overview</w:t>
       </w:r>
@@ -6580,7 +6593,7 @@
         <w:pStyle w:val="StepInstructions"/>
       </w:pPr>
       <w:r>
-        <w:t xml:space="preserve">Phylogenetic Independent Contrasts (PIC) is a subset of phylogenetic comparative methods, which use information on the evolutionary relationships of organisms (phylogenetic trees) to test for correlated evolutionary changes in two or more traits. PIC is a statistically-based approach that uses the phylogenetic tree and evolutionary branch lengths as a guide to determine whether two or more quantitative characters are evolutionarily correlated. PIC can help users discern between characters that are similar because of a common evolutionary history from those which are similar for other reasons, such as an adaptive response to environmental conditions. </w:t>
+        <w:t xml:space="preserve">Phylogenetic Independent Contrasts (PIC) is a subset of phylogenetic comparative methods, which use information on the evolutionary relationships of organisms (phylogenetic trees) to test for correlated evolutionary changes in two or more traits. PIC is a statistically-based approach that uses the phylogenetic tree and evolutionary branch lengths as a guide to determine whether two or more quantitative characters are evolutionarily correlated. PIC can help users distinguish between characters that are similar because of a common evolutionary history from those which are similar for other reasons, such as an adaptive response to environmental conditions. </w:t>
       </w:r>
     </w:p>
     <w:p>
@@ -6653,7 +6666,7 @@
       <w:pPr>
         <w:pStyle w:val="Heading2"/>
       </w:pPr>
-      <w:bookmarkStart w:name="Lesson1041" w:id="1076"/>
+      <w:bookmarkStart w:name="Lesson1217" w:id="1076"/>
       <w:r>
         <w:t>Independent Contrasts</w:t>
       </w:r>
@@ -6746,7 +6759,7 @@
       <w:pPr>
         <w:pStyle w:val="Heading3"/>
       </w:pPr>
-      <w:bookmarkStart w:name="Step4396" w:id="1077"/>
+      <w:bookmarkStart w:name="Step5176" w:id="1077"/>
       <w:r>
         <w:t>Select input data</w:t>
       </w:r>
@@ -6820,7 +6833,7 @@
       <w:pPr>
         <w:pStyle w:val="Heading3"/>
       </w:pPr>
-      <w:bookmarkStart w:name="Step4397" w:id="1078"/>
+      <w:bookmarkStart w:name="Step5177" w:id="1078"/>
       <w:r>
         <w:t>Select Tree or Trees</w:t>
       </w:r>
@@ -6883,7 +6896,7 @@
       <w:pPr>
         <w:pStyle w:val="Heading3"/>
       </w:pPr>
-      <w:bookmarkStart w:name="Step4398" w:id="1079"/>
+      <w:bookmarkStart w:name="Step5178" w:id="1079"/>
       <w:r>
         <w:t>Select Traits</w:t>
       </w:r>
@@ -6946,7 +6959,7 @@
       <w:pPr>
         <w:pStyle w:val="Heading3"/>
       </w:pPr>
-      <w:bookmarkStart w:name="Step4399" w:id="1080"/>
+      <w:bookmarkStart w:name="Step5179" w:id="1080"/>
       <w:r>
         <w:t>Match Data</w:t>
       </w:r>
@@ -7009,7 +7022,7 @@
       <w:pPr>
         <w:pStyle w:val="Heading3"/>
       </w:pPr>
-      <w:bookmarkStart w:name="Step4400" w:id="1081"/>
+      <w:bookmarkStart w:name="Step5180" w:id="1081"/>
       <w:r>
         <w:t>Select Output Details</w:t>
       </w:r>
@@ -7101,7 +7114,7 @@
       <w:pPr>
         <w:pStyle w:val="Heading2"/>
       </w:pPr>
-      <w:bookmarkStart w:name="Lesson1038" w:id="1082"/>
+      <w:bookmarkStart w:name="Lesson1214" w:id="1082"/>
       <w:r>
         <w:t>Taxonomic Name Resolution Service (TNRS) Demo</w:t>
       </w:r>
@@ -7220,7 +7233,7 @@
       <w:pPr>
         <w:pStyle w:val="Heading3"/>
       </w:pPr>
-      <w:bookmarkStart w:name="Step4382" w:id="1083"/>
+      <w:bookmarkStart w:name="Step5162" w:id="1083"/>
       <w:r>
         <w:t>Submit a list of names</w:t>
       </w:r>
@@ -7294,7 +7307,7 @@
       <w:pPr>
         <w:pStyle w:val="Heading3"/>
       </w:pPr>
-      <w:bookmarkStart w:name="Step4383" w:id="1084"/>
+      <w:bookmarkStart w:name="Step5163" w:id="1084"/>
       <w:r>
         <w:t>Enter a list of names</w:t>
       </w:r>
@@ -7394,7 +7407,7 @@
       <w:pPr>
         <w:pStyle w:val="Heading3"/>
       </w:pPr>
-      <w:bookmarkStart w:name="Step4384" w:id="1085"/>
+      <w:bookmarkStart w:name="Step5164" w:id="1085"/>
       <w:r>
         <w:t>View your results</w:t>
       </w:r>
@@ -7470,7 +7483,7 @@
       <w:pPr>
         <w:pStyle w:val="Heading3"/>
       </w:pPr>
-      <w:bookmarkStart w:name="Step4385" w:id="1086"/>
+      <w:bookmarkStart w:name="Step5165" w:id="1086"/>
       <w:r>
         <w:t>Choose from among possible matches</w:t>
       </w:r>
@@ -7533,7 +7546,7 @@
       <w:pPr>
         <w:pStyle w:val="Heading3"/>
       </w:pPr>
-      <w:bookmarkStart w:name="Step4386" w:id="1087"/>
+      <w:bookmarkStart w:name="Step5166" w:id="1087"/>
       <w:r>
         <w:t>Download results</w:t>
       </w:r>
@@ -7614,7 +7627,7 @@
       <w:pPr>
         <w:pStyle w:val="Heading2"/>
       </w:pPr>
-      <w:bookmarkStart w:name="Lesson1049" w:id="1088"/>
+      <w:bookmarkStart w:name="Lesson1225" w:id="1088"/>
       <w:r>
         <w:t>TopHat Single End for Illumina</w:t>
       </w:r>
@@ -7660,7 +7673,7 @@
         </w:rPr>
         <w:drawing>
           <wp:inline distT="0" distB="0" distL="0" distR="0">
-            <wp:extent cx="4546600" cy="4660900"/>
+            <wp:extent cx="4584700" cy="4673600"/>
             <wp:effectExtent l="0" t="0" r="0" b="0"/>
             <wp:docPr id="1" name="Picture 0" descr="1.png"/>
             <wp:cNvGraphicFramePr>
@@ -7670,7 +7683,7 @@
               <a:graphicData uri="http://schemas.openxmlformats.org/drawingml/2006/picture">
                 <pic:pic xmlns:pic="http://schemas.openxmlformats.org/drawingml/2006/picture">
                   <pic:nvPicPr>
-                    <pic:cNvPr id="0" name="Screen shot 2011-03-02 at 1.57.28 PM.png"/>
+                    <pic:cNvPr id="0" name="media_1299509537394.png"/>
                     <pic:cNvPicPr/>
                   </pic:nvPicPr>
                   <pic:blipFill>
@@ -7682,7 +7695,7 @@
                   <pic:spPr>
                     <a:xfrm>
                       <a:off x="0" y="0"/>
-                      <a:ext cx="4546600" cy="4660900"/>
+                      <a:ext cx="4584700" cy="4673600"/>
                     </a:xfrm>
                     <a:prstGeom prst="rect">
                       <a:avLst/>
@@ -7718,7 +7731,7 @@
       <w:pPr>
         <w:pStyle w:val="Heading3"/>
       </w:pPr>
-      <w:bookmarkStart w:name="Step4435" w:id="1089"/>
+      <w:bookmarkStart w:name="Step5215" w:id="1089"/>
       <w:r>
         <w:t>Select input data</w:t>
       </w:r>
@@ -7792,7 +7805,7 @@
       <w:pPr>
         <w:pStyle w:val="Heading3"/>
       </w:pPr>
-      <w:bookmarkStart w:name="Step4436" w:id="1090"/>
+      <w:bookmarkStart w:name="Step5216" w:id="1090"/>
       <w:r>
         <w:t>Select Reference Genome</w:t>
       </w:r>
@@ -7855,7 +7868,7 @@
       <w:pPr>
         <w:pStyle w:val="Heading3"/>
       </w:pPr>
-      <w:bookmarkStart w:name="Step4437" w:id="1091"/>
+      <w:bookmarkStart w:name="Step5217" w:id="1091"/>
       <w:r>
         <w:t>Select Parameters (part one)</w:t>
       </w:r>
@@ -7918,7 +7931,7 @@
       <w:pPr>
         <w:pStyle w:val="Heading3"/>
       </w:pPr>
-      <w:bookmarkStart w:name="Step4438" w:id="1092"/>
+      <w:bookmarkStart w:name="Step5218" w:id="1092"/>
       <w:r>
         <w:t>Select Parameters (part two)</w:t>
       </w:r>
@@ -7978,7 +7991,7 @@
       <w:pPr>
         <w:pStyle w:val="Heading3"/>
       </w:pPr>
-      <w:bookmarkStart w:name="Step4439" w:id="1093"/>
+      <w:bookmarkStart w:name="Step5219" w:id="1093"/>
       <w:r>
         <w:t>Select Parameters (part three)</w:t>
       </w:r>
@@ -8083,7 +8096,7 @@
       <w:pPr>
         <w:pStyle w:val="Heading2"/>
       </w:pPr>
-      <w:bookmarkStart w:name="Lesson1050" w:id="1094"/>
+      <w:bookmarkStart w:name="Lesson1226" w:id="1094"/>
       <w:r>
         <w:t>TopHat Paired End for Illumina</w:t>
       </w:r>
@@ -8129,7 +8142,7 @@
         </w:rPr>
         <w:drawing>
           <wp:inline distT="0" distB="0" distL="0" distR="0">
-            <wp:extent cx="4559300" cy="4673600"/>
+            <wp:extent cx="4584700" cy="4673600"/>
             <wp:effectExtent l="0" t="0" r="0" b="0"/>
             <wp:docPr id="1" name="Picture 0" descr="1.png"/>
             <wp:cNvGraphicFramePr>
@@ -8139,7 +8152,7 @@
               <a:graphicData uri="http://schemas.openxmlformats.org/drawingml/2006/picture">
                 <pic:pic xmlns:pic="http://schemas.openxmlformats.org/drawingml/2006/picture">
                   <pic:nvPicPr>
-                    <pic:cNvPr id="0" name="Screen shot 2011-03-02 at 1.57.28 PM.png"/>
+                    <pic:cNvPr id="0" name="media_1299509601122.png"/>
                     <pic:cNvPicPr/>
                   </pic:nvPicPr>
                   <pic:blipFill>
@@ -8151,7 +8164,7 @@
                   <pic:spPr>
                     <a:xfrm>
                       <a:off x="0" y="0"/>
-                      <a:ext cx="4559300" cy="4673600"/>
+                      <a:ext cx="4584700" cy="4673600"/>
                     </a:xfrm>
                     <a:prstGeom prst="rect">
                       <a:avLst/>
@@ -8187,7 +8200,7 @@
       <w:pPr>
         <w:pStyle w:val="Heading3"/>
       </w:pPr>
-      <w:bookmarkStart w:name="Step4442" w:id="1095"/>
+      <w:bookmarkStart w:name="Step5222" w:id="1095"/>
       <w:r>
         <w:t>Select input data</w:t>
       </w:r>
@@ -8261,7 +8274,7 @@
       <w:pPr>
         <w:pStyle w:val="Heading3"/>
       </w:pPr>
-      <w:bookmarkStart w:name="Step4443" w:id="1096"/>
+      <w:bookmarkStart w:name="Step5223" w:id="1096"/>
       <w:r>
         <w:t>Select Reference Genome</w:t>
       </w:r>
@@ -8324,7 +8337,7 @@
       <w:pPr>
         <w:pStyle w:val="Heading3"/>
       </w:pPr>
-      <w:bookmarkStart w:name="Step4444" w:id="1097"/>
+      <w:bookmarkStart w:name="Step5224" w:id="1097"/>
       <w:r>
         <w:t>Select Parameters (part one)</w:t>
       </w:r>
@@ -8387,7 +8400,7 @@
       <w:pPr>
         <w:pStyle w:val="Heading3"/>
       </w:pPr>
-      <w:bookmarkStart w:name="Step4445" w:id="1098"/>
+      <w:bookmarkStart w:name="Step5225" w:id="1098"/>
       <w:r>
         <w:t>Select Parameters (part two)</w:t>
       </w:r>
@@ -8447,7 +8460,7 @@
       <w:pPr>
         <w:pStyle w:val="Heading3"/>
       </w:pPr>
-      <w:bookmarkStart w:name="Step4446" w:id="1099"/>
+      <w:bookmarkStart w:name="Step5226" w:id="1099"/>
       <w:r>
         <w:t>Select Parameters (part three)</w:t>
       </w:r>
@@ -8507,7 +8520,7 @@
       <w:pPr>
         <w:pStyle w:val="Heading3"/>
       </w:pPr>
-      <w:bookmarkStart w:name="Step4447" w:id="1100"/>
+      <w:bookmarkStart w:name="Step5227" w:id="1100"/>
       <w:r>
         <w:t>Select Parameters (part four)</w:t>
       </w:r>
@@ -8610,7 +8623,7 @@
       <w:pPr>
         <w:pStyle w:val="Heading1"/>
       </w:pPr>
-      <w:bookmarkStart w:name="Chapter124" w:id="1101"/>
+      <w:bookmarkStart w:name="Chapter144" w:id="1101"/>
       <w:r>
         <w:t>Tools</w:t>
       </w:r>
@@ -8620,7 +8633,7 @@
       <w:pPr>
         <w:pStyle w:val="Heading2"/>
       </w:pPr>
-      <w:bookmarkStart w:name="Lesson1008" w:id="1102"/>
+      <w:bookmarkStart w:name="Lesson1184" w:id="1102"/>
       <w:r>
         <w:t>Tools Overview</w:t>
       </w:r>
@@ -8665,7 +8678,7 @@
       <w:pPr>
         <w:pStyle w:val="Heading2"/>
       </w:pPr>
-      <w:bookmarkStart w:name="Lesson1021" w:id="1103"/>
+      <w:bookmarkStart w:name="Lesson1197" w:id="1103"/>
       <w:r>
         <w:t>Analysis of Phylogenetics and Evolution (ape)</w:t>
       </w:r>
@@ -8773,7 +8786,7 @@
       <w:pPr>
         <w:pStyle w:val="Heading2"/>
       </w:pPr>
-      <w:bookmarkStart w:name="Lesson1011" w:id="1104"/>
+      <w:bookmarkStart w:name="Lesson1187" w:id="1104"/>
       <w:r>
         <w:t>Burrows-Wheeler Aligner (BWA)</w:t>
       </w:r>
@@ -8871,7 +8884,7 @@
       <w:pPr>
         <w:pStyle w:val="Heading2"/>
       </w:pPr>
-      <w:bookmarkStart w:name="Lesson1012" w:id="1105"/>
+      <w:bookmarkStart w:name="Lesson1188" w:id="1105"/>
       <w:r>
         <w:t>Contrast</w:t>
       </w:r>
@@ -9044,7 +9057,7 @@
       <w:pPr>
         <w:pStyle w:val="Heading2"/>
       </w:pPr>
-      <w:bookmarkStart w:name="Lesson1013" w:id="1106"/>
+      <w:bookmarkStart w:name="Lesson1189" w:id="1106"/>
       <w:r>
         <w:t>Cufflinks</w:t>
       </w:r>
@@ -9143,7 +9156,7 @@
       <w:pPr>
         <w:pStyle w:val="Heading2"/>
       </w:pPr>
-      <w:bookmarkStart w:name="Lesson1014" w:id="1107"/>
+      <w:bookmarkStart w:name="Lesson1190" w:id="1107"/>
       <w:r>
         <w:t>FASTX-Toolkit</w:t>
       </w:r>
@@ -9481,7 +9494,7 @@
       <w:pPr>
         <w:pStyle w:val="Heading2"/>
       </w:pPr>
-      <w:bookmarkStart w:name="Lesson1035" w:id="1108"/>
+      <w:bookmarkStart w:name="Lesson1211" w:id="1108"/>
       <w:r>
         <w:t>R Language and Environment</w:t>
       </w:r>
@@ -9565,7 +9578,7 @@
       <w:pPr>
         <w:pStyle w:val="Heading2"/>
       </w:pPr>
-      <w:bookmarkStart w:name="Lesson1015" w:id="1109"/>
+      <w:bookmarkStart w:name="Lesson1191" w:id="1109"/>
       <w:r>
         <w:t>SAMtools</w:t>
       </w:r>
@@ -9664,7 +9677,7 @@
       <w:pPr>
         <w:pStyle w:val="Heading2"/>
       </w:pPr>
-      <w:bookmarkStart w:name="Lesson1016" w:id="1110"/>
+      <w:bookmarkStart w:name="Lesson1192" w:id="1110"/>
       <w:r>
         <w:t>TopHat</w:t>
       </w:r>
@@ -9763,7 +9776,7 @@
       <w:pPr>
         <w:pStyle w:val="Heading2"/>
       </w:pPr>
-      <w:bookmarkStart w:name="Lesson1043" w:id="1111"/>
+      <w:bookmarkStart w:name="Lesson1219" w:id="1111"/>
       <w:r>
         <w:t>Tree Reconciliation Demo</w:t>
       </w:r>
@@ -9901,7 +9914,7 @@
       <w:pPr>
         <w:pStyle w:val="Heading3"/>
       </w:pPr>
-      <w:bookmarkStart w:name="Step4410" w:id="1112"/>
+      <w:bookmarkStart w:name="Step5190" w:id="1112"/>
       <w:r>
         <w:t>Select TR Demo from the menu</w:t>
       </w:r>
@@ -9961,7 +9974,7 @@
       <w:pPr>
         <w:pStyle w:val="Heading3"/>
       </w:pPr>
-      <w:bookmarkStart w:name="Step4411" w:id="1113"/>
+      <w:bookmarkStart w:name="Step5191" w:id="1113"/>
       <w:r>
         <w:t>Select search type</w:t>
       </w:r>
@@ -10037,7 +10050,7 @@
       <w:pPr>
         <w:pStyle w:val="Heading3"/>
       </w:pPr>
-      <w:bookmarkStart w:name="Step4412" w:id="1114"/>
+      <w:bookmarkStart w:name="Step5192" w:id="1114"/>
       <w:r>
         <w:t>View search results</w:t>
       </w:r>
@@ -10100,7 +10113,7 @@
       <w:pPr>
         <w:pStyle w:val="Heading3"/>
       </w:pPr>
-      <w:bookmarkStart w:name="Step4413" w:id="1115"/>
+      <w:bookmarkStart w:name="Step5193" w:id="1115"/>
       <w:r>
         <w:t>View results</w:t>
       </w:r>
@@ -10176,7 +10189,7 @@
       <w:pPr>
         <w:pStyle w:val="Heading1"/>
       </w:pPr>
-      <w:bookmarkStart w:name="Chapter125" w:id="1116"/>
+      <w:bookmarkStart w:name="Chapter145" w:id="1116"/>
       <w:r>
         <w:t>Reference</w:t>
       </w:r>
@@ -10186,7 +10199,7 @@
       <w:pPr>
         <w:pStyle w:val="Heading2"/>
       </w:pPr>
-      <w:bookmarkStart w:name="Lesson1051" w:id="1117"/>
+      <w:bookmarkStart w:name="Lesson1227" w:id="1117"/>
       <w:r>
         <w:t>Discovery Environment 0.3.0 Release Notes</w:t>
       </w:r>
@@ -10197,54 +10210,38 @@
         <w:pStyle w:val="StepInstructions"/>
       </w:pPr>
       <w:r>
-        <w:t xml:space="preserve">This document summarizes known issues in the Discovery Environment (DE). The list is not all-inclusive, but includes the larger issues. The CORE SOFTWARE project in iPlant's JIRA has a comprehensive listing (</w:t>
+        <w:t xml:space="preserve">This document summarizes improvements, known issues, and future plans for the Discovery Environment (DE). The list is not all-inclusive, but does mention all of the larger issues. iPlant personnel have access to the Core Software project in iPlant's JIRA issue tracker which has a comprehensive listing at </w:t>
       </w:r>
       <w:hyperlink r:id="rId134" w:history="1">
         <w:r>
           <w:rPr>
             <w:rStyle w:val="Hyperlink"/>
           </w:rPr>
-          <w:t xml:space="preserve">h</w:t>
+          <w:t xml:space="preserve">https://pods.iplantcollaborative.org/jira/</w:t>
         </w:r>
       </w:hyperlink>
       <w:r>
-        <w:t xml:space="preserve">&lt;a&gt;ttps://pods.iplantcollaborative.org/jira/</w:t>
-      </w:r>
-      <w:r>
-        <w:t xml:space="preserve">).</w:t>
-      </w:r>
-    </w:p>
-    <w:p>
-      <w:pPr>
-        <w:pStyle w:val="StepInstructions"/>
-      </w:pPr>
-    </w:p>
-    <w:p>
-      <w:pPr>
-        <w:pStyle w:val="StepInstructions"/>
-      </w:pPr>
-      <w:r>
-        <w:t xml:space="preserve">Each section is broken down into improvements from the 0.2.1 release to the 0.3.0 release, known issues, and future work.</w:t>
-      </w:r>
-    </w:p>
-    <w:p>
-      <w:pPr>
-        <w:pStyle w:val="StepInstructions"/>
-      </w:pPr>
-    </w:p>
-    <w:p>
-      <w:pPr>
-        <w:pStyle w:val="StepInstructions"/>
-      </w:pPr>
-      <w:r>
-        <w:t xml:space="preserve">This list also includes information about the Tree Reconciliation (TR) and Taxonomic Name Resolution Service (TNRS) projects. Information about Ultra High Throughput Sequencing (UHTS) and Trait Evolution (TE) are forthcoming.</w:t>
+        <w:t xml:space="preserve">.</w:t>
+      </w:r>
+    </w:p>
+    <w:p>
+      <w:pPr>
+        <w:pStyle w:val="StepInstructions"/>
+      </w:pPr>
+    </w:p>
+    <w:p>
+      <w:pPr>
+        <w:pStyle w:val="StepInstructions"/>
+      </w:pPr>
+      <w:r>
+        <w:t xml:space="preserve">This list also includes information about the Tree Reconciliation (TR), Taxonomic Name Resolution Service (TNRS), Ultra High Throughput Sequencing (UHTS), and Trait Evolution (TE) projects.</w:t>
       </w:r>
     </w:p>
     <w:p>
       <w:pPr>
         <w:pStyle w:val="Heading3"/>
       </w:pPr>
-      <w:bookmarkStart w:name="Step4449" w:id="1118"/>
+      <w:bookmarkStart w:name="Step5229" w:id="1118"/>
       <w:r>
         <w:t>Notifications</w:t>
       </w:r>
@@ -10281,7 +10278,7 @@
         <w:t xml:space="preserve">Triggered notifications</w:t>
       </w:r>
       <w:r>
-        <w:t xml:space="preserve"> </w:t>
+        <w:t xml:space="preserve">               </w:t>
       </w:r>
     </w:p>
     <w:p>
@@ -10314,7 +10311,7 @@
         <w:t xml:space="preserve">Categorized notifications</w:t>
       </w:r>
       <w:r>
-        <w:t xml:space="preserve"/>
+        <w:t xml:space="preserve">              </w:t>
       </w:r>
     </w:p>
     <w:p>
@@ -10330,7 +10327,7 @@
         <w:pStyle w:val="ListBullet"/>
       </w:pPr>
       <w:r>
-        <w:t xml:space="preserve">Persistent notifications are related to file import or upload (success or failure) and analysis (success or failure). These appear in View Notifications and remain until a user chooses to delete them. To filter these notifications by type, users may select either the data icon, the analysis icon, or by utilize the drop down menu in View Notifications</w:t>
+        <w:t xml:space="preserve">Persistent notifications are related to file import or upload (success or failure) and analysis (success or failure). These appear in View Notifications and remain until a user chooses to delete them. To filter these notifications by type, users may select either the data icon, the analysis icon, or by utilize the drop-down menu in View Notifications.</w:t>
       </w:r>
     </w:p>
     <w:p>
@@ -10363,7 +10360,7 @@
         <w:t xml:space="preserve">Adjustable notification display</w:t>
       </w:r>
       <w:r>
-        <w:t xml:space="preserve"/>
+        <w:t xml:space="preserve">              </w:t>
       </w:r>
     </w:p>
     <w:p>
@@ -10371,7 +10368,7 @@
         <w:pStyle w:val="ListBullet"/>
       </w:pPr>
       <w:r>
-        <w:t xml:space="preserve">Notifications are displayed in descending date/time order by default, however this is adjustable. Point your cursor at the right hand of the Created Date column header will cause a down to appear. Select the arrow to choose a sorting preference from the drop down menu. Also shown is the ability to limit what columns are displayed.</w:t>
+        <w:t xml:space="preserve">Notifications are displayed in descending date/time order by default; however, this is adjustable. Point your cursor at the right hand of the Created Date column header will cause a down arrow to appear. Select the arrow to choose a sorting preference from the drop-down menu. Also shown is the ability to limit what columns are displayed.</w:t>
       </w:r>
     </w:p>
     <w:p>
@@ -10413,7 +10410,7 @@
         <w:t xml:space="preserve">Email notifications</w:t>
       </w:r>
       <w:r>
-        <w:t xml:space="preserve"/>
+        <w:t xml:space="preserve">              </w:t>
       </w:r>
     </w:p>
     <w:p>
@@ -10421,7 +10418,7 @@
         <w:pStyle w:val="ListBullet"/>
       </w:pPr>
       <w:r>
-        <w:t xml:space="preserve">There is currently an interface available to receive an email notification for long running jobs, however support services for this are not currently integrated. This issue will be addressed in a future release.</w:t>
+        <w:t xml:space="preserve">There is currently an interface available to receive an email notification for long running jobs; however, support services for this are not currently integrated. This issue will be addressed in a future release.</w:t>
       </w:r>
     </w:p>
     <w:p>
@@ -10446,7 +10443,7 @@
         <w:t xml:space="preserve">Notification persistence</w:t>
       </w:r>
       <w:r>
-        <w:t xml:space="preserve"/>
+        <w:t xml:space="preserve">              </w:t>
       </w:r>
     </w:p>
     <w:p>
@@ -10479,7 +10476,7 @@
         <w:t xml:space="preserve">Display</w:t>
       </w:r>
       <w:r>
-        <w:t xml:space="preserve"/>
+        <w:t xml:space="preserve">              </w:t>
       </w:r>
     </w:p>
     <w:p>
@@ -10529,7 +10526,7 @@
         <w:t xml:space="preserve">Additional notification types</w:t>
       </w:r>
       <w:r>
-        <w:t xml:space="preserve"/>
+        <w:t xml:space="preserve">              </w:t>
       </w:r>
     </w:p>
     <w:p>
@@ -10562,7 +10559,7 @@
         <w:t xml:space="preserve">Icon highlighting for notification type</w:t>
       </w:r>
       <w:r>
-        <w:t xml:space="preserve"/>
+        <w:t xml:space="preserve">              </w:t>
       </w:r>
     </w:p>
     <w:p>
@@ -10595,7 +10592,7 @@
         <w:t xml:space="preserve">Email notifications</w:t>
       </w:r>
       <w:r>
-        <w:t xml:space="preserve"/>
+        <w:t xml:space="preserve">              </w:t>
       </w:r>
     </w:p>
     <w:p>
@@ -10628,7 +10625,7 @@
         <w:t xml:space="preserve">Collaboration notifications</w:t>
       </w:r>
       <w:r>
-        <w:t xml:space="preserve"/>
+        <w:t xml:space="preserve">              </w:t>
       </w:r>
     </w:p>
     <w:p>
@@ -10643,7 +10640,7 @@
       <w:pPr>
         <w:pStyle w:val="Heading3"/>
       </w:pPr>
-      <w:bookmarkStart w:name="Step4450" w:id="1119"/>
+      <w:bookmarkStart w:name="Step5230" w:id="1119"/>
       <w:r>
         <w:t>Analyses (jobs that are run in the DE)</w:t>
       </w:r>
@@ -10680,7 +10677,7 @@
         <w:t xml:space="preserve">0.3.0 release goal</w:t>
       </w:r>
       <w:r>
-        <w:t xml:space="preserve"/>
+        <w:t xml:space="preserve">            </w:t>
       </w:r>
     </w:p>
     <w:p>
@@ -10688,7 +10685,7 @@
         <w:pStyle w:val="ListBullet"/>
       </w:pPr>
       <w:r>
-        <w:t xml:space="preserve">The goal of the 0.3.0 release was to enable submitting a job to a Condor cluster in a uniform manner for tools integrated into the DE. A service was created and hardcoded executables from 0.2.1 were re-written.</w:t>
+        <w:t xml:space="preserve">The goal of the 0.3.0 release was to enable submitting a job to a Condor cluster in a uniform manner for tools integrated into the DE. A service was created and hardcoded executables from 0.2.1 were rewritten.</w:t>
       </w:r>
     </w:p>
     <w:p>
@@ -10713,7 +10710,7 @@
         <w:t xml:space="preserve">Creation of an OSM, Notification Agent, and JEX</w:t>
       </w:r>
       <w:r>
-        <w:t xml:space="preserve"/>
+        <w:t xml:space="preserve">            </w:t>
       </w:r>
     </w:p>
     <w:p>
@@ -10746,7 +10743,7 @@
         <w:t xml:space="preserve">Metadata tool description</w:t>
       </w:r>
       <w:r>
-        <w:t xml:space="preserve"/>
+        <w:t xml:space="preserve">            </w:t>
       </w:r>
     </w:p>
     <w:p>
@@ -10779,7 +10776,7 @@
         <w:t xml:space="preserve">Flexible tool integration</w:t>
       </w:r>
       <w:r>
-        <w:t xml:space="preserve"/>
+        <w:t xml:space="preserve">            </w:t>
       </w:r>
     </w:p>
     <w:p>
@@ -10829,7 +10826,7 @@
         <w:t xml:space="preserve">Progress monitoring</w:t>
       </w:r>
       <w:r>
-        <w:t xml:space="preserve"/>
+        <w:t xml:space="preserve">            </w:t>
       </w:r>
     </w:p>
     <w:p>
@@ -10837,7 +10834,7 @@
         <w:pStyle w:val="ListBullet"/>
       </w:pPr>
       <w:r>
-        <w:t xml:space="preserve">This functionality is not currently available at a low level (e.g. Job is 50% complete). However, states like "running" or "completed" display in the View Analysis window for a submitted job. Low-level progress reporting is being discussed.</w:t>
+        <w:t xml:space="preserve">States such as "running" or "completed" for submitted jobs are displayed in the Perform Analyses window.  More granular progress reporting (eg, "Job is 50% complete") is being discussed for a future release.</w:t>
       </w:r>
     </w:p>
     <w:p>
@@ -10862,7 +10859,7 @@
         <w:t xml:space="preserve">Job naming</w:t>
       </w:r>
       <w:r>
-        <w:t xml:space="preserve"/>
+        <w:t xml:space="preserve">            </w:t>
       </w:r>
     </w:p>
     <w:p>
@@ -10870,7 +10867,7 @@
         <w:pStyle w:val="ListBullet"/>
       </w:pPr>
       <w:r>
-        <w:t xml:space="preserve">The name of the job given by the user is displayed in the View Analysis window, however the description applied to the job is not displayed. This issue will be addressed in a future release.</w:t>
+        <w:t xml:space="preserve">The name of the job given by the user is displayed in the Perform Analysis window; however, the description entered for the job is not displayed. This issue will be addressed in a future release.</w:t>
       </w:r>
     </w:p>
     <w:p>
@@ -10895,7 +10892,7 @@
         <w:t xml:space="preserve">End date</w:t>
       </w:r>
       <w:r>
-        <w:t xml:space="preserve"/>
+        <w:t xml:space="preserve">            </w:t>
       </w:r>
     </w:p>
     <w:p>
@@ -10903,7 +10900,7 @@
         <w:pStyle w:val="ListBullet"/>
       </w:pPr>
       <w:r>
-        <w:t xml:space="preserve">The user is currently not returned an "end date" completion time for the job executed. This issue will be addressed in afuture release.</w:t>
+        <w:t xml:space="preserve">The user is currently not returned an "end date" completion time for the job executed. This issue will be addressed in a future release.</w:t>
       </w:r>
     </w:p>
     <w:p>
@@ -10925,7 +10922,7 @@
         <w:rPr>
           <w:i/>
         </w:rPr>
-        <w:t xml:space="preserve">Display of items in View Analysis window</w:t>
+        <w:t xml:space="preserve">Display of items in Perform Analysis window            </w:t>
       </w:r>
       <w:r>
         <w:t xml:space="preserve"/>
@@ -10936,7 +10933,7 @@
         <w:pStyle w:val="ListBullet"/>
       </w:pPr>
       <w:r>
-        <w:t xml:space="preserve">Due to the length of some of the items displayed in the View Analysis window, longer items may appear to be truncated. Users can adjust the width of column headings and view all details. Users can also maximize the View Analysis window to view these items in greater detail. Adjustments to this display are being discussed.</w:t>
+        <w:t xml:space="preserve">Due to the length of some of the items displayed in the Perform Analysis window, longer items may appear to be truncated. Users can adjust the width of column headings and view all details. Users can also maximize the Perform Analysis window to view these items in greater detail. Adjustments to this display are being discussed.</w:t>
       </w:r>
     </w:p>
     <w:p>
@@ -10961,7 +10958,7 @@
         <w:t xml:space="preserve">Display of outputs</w:t>
       </w:r>
       <w:r>
-        <w:t xml:space="preserve"/>
+        <w:t xml:space="preserve">            </w:t>
       </w:r>
     </w:p>
     <w:p>
@@ -10969,7 +10966,7 @@
         <w:pStyle w:val="ListBullet"/>
       </w:pPr>
       <w:r>
-        <w:t xml:space="preserve">The user will be notified of a completed job in View Notifications, as well as via a "completed" status in the View Analysis window. The user can then select "view outputs" from the View Analysis window (or select the job name from the View Notifications window) and will be directed to the location of the outputs in the Manage Data window. These outputs will be located in generated folder that contains the name of the job and a key identifier. The key identifier is currently a large sequence. This will need to be modified to provide a user-friendly interface. This issue will be addressed in a future release.</w:t>
+        <w:t xml:space="preserve">The user will be notified of a completed job in View Notifications, as well as via a "completed" status in the Perform Analysis window. The user can then select "view outputs" from the View Analysis window (or select the job name from the View Notifications window) and will be directed to the location of the outputs in the Manage Data window. These outputs are located in a generated folder that contains the name of the job and a key identifier. The key identifier is currently a large sequence. This will need to be modified to provide a user-friendly interface. This issue will be addressed in a future release.</w:t>
       </w:r>
     </w:p>
     <w:p>
@@ -10994,7 +10991,7 @@
         <w:t xml:space="preserve">Same name for output file and job</w:t>
       </w:r>
       <w:r>
-        <w:t xml:space="preserve"/>
+        <w:t xml:space="preserve">            </w:t>
       </w:r>
     </w:p>
     <w:p>
@@ -11027,7 +11024,7 @@
         <w:t xml:space="preserve">Selection of folder for outputs</w:t>
       </w:r>
       <w:r>
-        <w:t xml:space="preserve"/>
+        <w:t xml:space="preserve">            </w:t>
       </w:r>
     </w:p>
     <w:p>
@@ -11060,7 +11057,7 @@
         <w:t xml:space="preserve">Job folders display</w:t>
       </w:r>
       <w:r>
-        <w:t xml:space="preserve"/>
+        <w:t xml:space="preserve">            </w:t>
       </w:r>
     </w:p>
     <w:p>
@@ -11068,7 +11065,7 @@
         <w:pStyle w:val="ListBullet"/>
       </w:pPr>
       <w:r>
-        <w:t xml:space="preserve">The folder containing the outputs of analysis executions has a long name and contents are displayed in random order. To view job outputs, users can identify the correct folder by locating the folder with the name given to the user at runtime. This issue will be addressed in a future release.</w:t>
+        <w:t xml:space="preserve">The folder containing the outputs of an executed analysis has a long name, and contents are displayed in random order. To view job outputs, users can identify the correct folder by locating the folder with the name given to the user at runtime. This issue will be addressed in a future release.</w:t>
       </w:r>
     </w:p>
     <w:p>
@@ -11093,7 +11090,7 @@
         <w:t xml:space="preserve">Ability to stop a running job</w:t>
       </w:r>
       <w:r>
-        <w:t xml:space="preserve"/>
+        <w:t xml:space="preserve">            </w:t>
       </w:r>
     </w:p>
     <w:p>
@@ -11101,7 +11098,7 @@
         <w:pStyle w:val="ListBullet"/>
       </w:pPr>
       <w:r>
-        <w:t xml:space="preserve">This functionality is not currently available. Users can remove the representation of the job from the View Analysis window, however this does not stop a running job. Consequently, outputs will be generated and displayed in the Manage Data window. This issue will be addressed in a future release.</w:t>
+        <w:t xml:space="preserve">Currently, users can delete a job only after it has completed running.  The ability to stop running jobs will be addressed in a future release.</w:t>
       </w:r>
     </w:p>
     <w:p>
@@ -11126,7 +11123,7 @@
         <w:t xml:space="preserve">Use of invalid file types for some analyses</w:t>
       </w:r>
       <w:r>
-        <w:t xml:space="preserve"/>
+        <w:t xml:space="preserve">            </w:t>
       </w:r>
     </w:p>
     <w:p>
@@ -11159,7 +11156,7 @@
         <w:t xml:space="preserve">Display of description with outputs</w:t>
       </w:r>
       <w:r>
-        <w:t xml:space="preserve"/>
+        <w:t xml:space="preserve">            </w:t>
       </w:r>
     </w:p>
     <w:p>
@@ -11167,7 +11164,7 @@
         <w:pStyle w:val="ListBullet"/>
       </w:pPr>
       <w:r>
-        <w:t xml:space="preserve">The viewer for the outputs contains a tab for the description given by the user at the time of execution. This issue will be addressed in a future release.</w:t>
+        <w:t xml:space="preserve">The viewer for the outputs contains a tab for the description given by the user at the time of execution, though the entered description currently does not appear in the tab. This issue will be addressed in a future release.</w:t>
       </w:r>
     </w:p>
     <w:p>
@@ -11192,7 +11189,7 @@
         <w:t xml:space="preserve">Performance</w:t>
       </w:r>
       <w:r>
-        <w:t xml:space="preserve"/>
+        <w:t xml:space="preserve">            </w:t>
       </w:r>
     </w:p>
     <w:p>
@@ -11200,7 +11197,7 @@
         <w:pStyle w:val="ListBullet"/>
       </w:pPr>
       <w:r>
-        <w:t xml:space="preserve">Window loading and population of the window with information is not instantaneous. This issue will be addressed in a future release.</w:t>
+        <w:t xml:space="preserve">Window loading and population of the window with information are not instantaneous. This issue will be addressed in a future release.</w:t>
       </w:r>
     </w:p>
     <w:p>
@@ -11225,7 +11222,7 @@
         <w:t xml:space="preserve">Inconsistency in the extension for outputs</w:t>
       </w:r>
       <w:r>
-        <w:t xml:space="preserve"/>
+        <w:t xml:space="preserve">            </w:t>
       </w:r>
     </w:p>
     <w:p>
@@ -11233,7 +11230,7 @@
         <w:pStyle w:val="ListBullet"/>
       </w:pPr>
       <w:r>
-        <w:t xml:space="preserve">The file extensions applied to the job outputs is not consistent across tools (example: QC/preprocessing jobs will deliver different outputs, depending upon which tools are actually utilized by the user in the analysis pipeline). This is functionality is inherent in the tool itself. This issue will be addressed in a future release.</w:t>
+        <w:t xml:space="preserve">The file extensions applied to the job outputs are not consistent across tools. This is functionality is inherent in the tool itself. This issue will be addressed in a future release.</w:t>
       </w:r>
     </w:p>
     <w:p>
@@ -11258,7 +11255,7 @@
         <w:t xml:space="preserve">Perpetual running jobs</w:t>
       </w:r>
       <w:r>
-        <w:t xml:space="preserve"/>
+        <w:t xml:space="preserve">            </w:t>
       </w:r>
     </w:p>
     <w:p>
@@ -11266,7 +11263,7 @@
         <w:pStyle w:val="ListBullet"/>
       </w:pPr>
       <w:r>
-        <w:t xml:space="preserve">There is a situation with the execution framework where communication with the monitor is lost. This will result in a job showing a status of "running" perpetually. These jobs will not complete. This issue is currently being handled and a resolution is being worked on.</w:t>
+        <w:t xml:space="preserve">Occasionally, a job may show in Perform Analysis a status of "running" that does not ever reach completion.  This issue is currently being handled and a resolution is being worked on.</w:t>
       </w:r>
     </w:p>
     <w:p>
@@ -11308,7 +11305,7 @@
         <w:t xml:space="preserve">User customized workflows</w:t>
       </w:r>
       <w:r>
-        <w:t xml:space="preserve"/>
+        <w:t xml:space="preserve">            </w:t>
       </w:r>
     </w:p>
     <w:p>
@@ -11316,7 +11313,7 @@
         <w:pStyle w:val="ListBullet"/>
       </w:pPr>
       <w:r>
-        <w:t xml:space="preserve">We will allow a user to create workflows based upon integrated tools. These workflows will be able to be generated, saved, modified and shared with groups for future analyses.</w:t>
+        <w:t xml:space="preserve">Users will be able to create workflows based upon integrated tools. These workflows will be able to be generated, saved, modified, and shared with groups for future analyses.</w:t>
       </w:r>
     </w:p>
     <w:p>
@@ -11341,7 +11338,7 @@
         <w:t xml:space="preserve">Provenance tracking</w:t>
       </w:r>
       <w:r>
-        <w:t xml:space="preserve"/>
+        <w:t xml:space="preserve">            </w:t>
       </w:r>
     </w:p>
     <w:p>
@@ -11374,7 +11371,7 @@
         <w:t xml:space="preserve">Default value configuration</w:t>
       </w:r>
       <w:r>
-        <w:t xml:space="preserve"/>
+        <w:t xml:space="preserve">            </w:t>
       </w:r>
     </w:p>
     <w:p>
@@ -11407,7 +11404,7 @@
         <w:t xml:space="preserve">Session-based "Guest" account</w:t>
       </w:r>
       <w:r>
-        <w:t xml:space="preserve"/>
+        <w:t xml:space="preserve">            </w:t>
       </w:r>
     </w:p>
     <w:p>
@@ -11415,7 +11412,7 @@
         <w:pStyle w:val="ListBullet"/>
       </w:pPr>
       <w:r>
-        <w:t xml:space="preserve">This will provide users a "preview" of the functionality that is available with a full account. It will have limits, such as no way to save work and return to retrieve it later.</w:t>
+        <w:t xml:space="preserve">This will provide users a "preview" of some of  the functionality that is available with a full DE account. It will have limited functionality, such as no way to save work and return to retrieve it later.</w:t>
       </w:r>
     </w:p>
     <w:p>
@@ -11440,7 +11437,7 @@
         <w:t xml:space="preserve">Partial saving of parameters</w:t>
       </w:r>
       <w:r>
-        <w:t xml:space="preserve"/>
+        <w:t xml:space="preserve">            </w:t>
       </w:r>
     </w:p>
     <w:p>
@@ -11455,7 +11452,7 @@
       <w:pPr>
         <w:pStyle w:val="Heading3"/>
       </w:pPr>
-      <w:bookmarkStart w:name="Step4451" w:id="1120"/>
+      <w:bookmarkStart w:name="Step5231" w:id="1120"/>
       <w:r>
         <w:t>Data management</w:t>
       </w:r>
@@ -11492,7 +11489,7 @@
         <w:t xml:space="preserve">Menu bar</w:t>
       </w:r>
       <w:r>
-        <w:t xml:space="preserve"/>
+        <w:t xml:space="preserve">      </w:t>
       </w:r>
     </w:p>
     <w:p>
@@ -11525,7 +11522,7 @@
         <w:t xml:space="preserve">Data management window</w:t>
       </w:r>
       <w:r>
-        <w:t xml:space="preserve"/>
+        <w:t xml:space="preserve">      </w:t>
       </w:r>
     </w:p>
     <w:p>
@@ -11575,7 +11572,7 @@
         <w:t xml:space="preserve">File movement between folders</w:t>
       </w:r>
       <w:r>
-        <w:t xml:space="preserve"/>
+        <w:t xml:space="preserve">      </w:t>
       </w:r>
     </w:p>
     <w:p>
@@ -11608,7 +11605,7 @@
         <w:t xml:space="preserve">Expansion of all folders at once</w:t>
       </w:r>
       <w:r>
-        <w:t xml:space="preserve"/>
+        <w:t xml:space="preserve">      </w:t>
       </w:r>
     </w:p>
     <w:p>
@@ -11641,7 +11638,7 @@
         <w:t xml:space="preserve">Upload data from desktop</w:t>
       </w:r>
       <w:r>
-        <w:t xml:space="preserve"/>
+        <w:t xml:space="preserve">      </w:t>
       </w:r>
     </w:p>
     <w:p>
@@ -11649,7 +11646,7 @@
         <w:pStyle w:val="ListBullet"/>
       </w:pPr>
       <w:r>
-        <w:t xml:space="preserve">Support for upload from a user's local environment is limited to select datatypes. Expansion of the datatypes supported is in the requirements phase. This issue will be addressed in a future release.</w:t>
+        <w:t xml:space="preserve">Support for upload from a user's local environment is limited to select data types. Expansion of the data types supported is in the requirements phase. This issue will be addressed in a future release.</w:t>
       </w:r>
     </w:p>
     <w:p>
@@ -11674,7 +11671,7 @@
         <w:t xml:space="preserve">Import from URL</w:t>
       </w:r>
       <w:r>
-        <w:t xml:space="preserve"/>
+        <w:t xml:space="preserve">      </w:t>
       </w:r>
     </w:p>
     <w:p>
@@ -11682,7 +11679,7 @@
         <w:pStyle w:val="ListBullet"/>
       </w:pPr>
       <w:r>
-        <w:t xml:space="preserve">Import from sites with a self-signed certificate fails. A fix for this is being evaluated. Import from the Sequence Read Archive is no longer supported due to a change in their format from fastq to sra (this issue will be addressed in a future release).</w:t>
+        <w:t xml:space="preserve">Import from sites with a self-signed certificate fails. A fix for this is being evaluated. Import from the Sequence Read Archive is no longer supported due to a change in their format from fastq to sra. This issue will be addressed in a future release.</w:t>
       </w:r>
     </w:p>
     <w:p>
@@ -11707,7 +11704,7 @@
         <w:t xml:space="preserve">Display of file size</w:t>
       </w:r>
       <w:r>
-        <w:t xml:space="preserve"/>
+        <w:t xml:space="preserve">      </w:t>
       </w:r>
     </w:p>
     <w:p>
@@ -11740,7 +11737,7 @@
         <w:t xml:space="preserve">Sort order of files/folder</w:t>
       </w:r>
       <w:r>
-        <w:t xml:space="preserve"/>
+        <w:t xml:space="preserve">      </w:t>
       </w:r>
     </w:p>
     <w:p>
@@ -11748,7 +11745,7 @@
         <w:pStyle w:val="ListBullet"/>
       </w:pPr>
       <w:r>
-        <w:t xml:space="preserve">The display of files and folders in the Manage Data window is inconsistent and may change with each opening of the Manage Data window. A fix for this is being evaluated.</w:t>
+        <w:t xml:space="preserve">The sort order of files and folders in the Manage Data window is inconsistent and changes each time the Manage Data window is opened. A fix for this is being evaluated.</w:t>
       </w:r>
     </w:p>
     <w:p>
@@ -11770,10 +11767,10 @@
         <w:rPr>
           <w:i/>
         </w:rPr>
-        <w:t xml:space="preserve">Description of files</w:t>
-      </w:r>
-      <w:r>
-        <w:t xml:space="preserve"/>
+        <w:t xml:space="preserve">Description and file type detection of imported files</w:t>
+      </w:r>
+      <w:r>
+        <w:t xml:space="preserve">   </w:t>
       </w:r>
     </w:p>
     <w:p>
@@ -11781,7 +11778,7 @@
         <w:pStyle w:val="ListBullet"/>
       </w:pPr>
       <w:r>
-        <w:t xml:space="preserve">Users are provided the ability to create a description for their data at import. This functionality is expected in a future release of the DE. Auto detection of file types (which is the display in the description field currently) is inconsistent as well. A fix for this is being evaluated.</w:t>
+        <w:t xml:space="preserve">Users are provided the ability to create a description for their data at import. This functionality is expected in a future release of the DE. Auto detection of file types at import (currently displayed in the Description), is inconsistent as well. Fixes for these issues are being evaluated.</w:t>
       </w:r>
     </w:p>
     <w:p>
@@ -11806,7 +11803,7 @@
         <w:t xml:space="preserve">Filter/search</w:t>
       </w:r>
       <w:r>
-        <w:t xml:space="preserve"/>
+        <w:t xml:space="preserve">      </w:t>
       </w:r>
     </w:p>
     <w:p>
@@ -11814,7 +11811,31 @@
         <w:pStyle w:val="ListBullet"/>
       </w:pPr>
       <w:r>
-        <w:t xml:space="preserve">The ability to filter or search for particular files is currently not available. This functionality is in the requirements phase of development.</w:t>
+        <w:t xml:space="preserve">The ability to filter or search for particular files in the Manage Data window is currently not available. This functionality is in the requirements phase of development.</w:t>
+      </w:r>
+    </w:p>
+    <w:p>
+      <w:pPr>
+        <w:pStyle w:val="StepInstructions"/>
+      </w:pPr>
+      <w:r>
+        <w:t xml:space="preserve"/>
+      </w:r>
+    </w:p>
+    <w:p>
+      <w:pPr>
+        <w:pStyle w:val="StepInstructions"/>
+      </w:pPr>
+      <w:r>
+        <w:t xml:space="preserve">Multiple file import  </w:t>
+      </w:r>
+    </w:p>
+    <w:p>
+      <w:pPr>
+        <w:pStyle w:val="ListBullet"/>
+      </w:pPr>
+      <w:r>
+        <w:t xml:space="preserve">Currently, users can import only one file at a time. A fix for this is in the requirements phase.</w:t>
       </w:r>
     </w:p>
     <w:p>
@@ -11836,10 +11857,10 @@
         <w:rPr>
           <w:i/>
         </w:rPr>
-        <w:t xml:space="preserve">File consolidation at upload/import</w:t>
-      </w:r>
-      <w:r>
-        <w:t xml:space="preserve"/>
+        <w:t xml:space="preserve">Zipped file upload</w:t>
+      </w:r>
+      <w:r>
+        <w:t xml:space="preserve">      </w:t>
       </w:r>
     </w:p>
     <w:p>
@@ -11847,7 +11868,7 @@
         <w:pStyle w:val="ListBullet"/>
       </w:pPr>
       <w:r>
-        <w:t xml:space="preserve">Currently, users need to upload files one at a time. A fix for this is in the requirements phase.</w:t>
+        <w:t xml:space="preserve">This functionality is in the requirements phase.</w:t>
       </w:r>
     </w:p>
     <w:p>
@@ -11869,10 +11890,10 @@
         <w:rPr>
           <w:i/>
         </w:rPr>
-        <w:t xml:space="preserve">Zipped file upload</w:t>
-      </w:r>
-      <w:r>
-        <w:t xml:space="preserve"/>
+        <w:t xml:space="preserve">Large file deletion/upload</w:t>
+      </w:r>
+      <w:r>
+        <w:t xml:space="preserve">      </w:t>
       </w:r>
     </w:p>
     <w:p>
@@ -11880,7 +11901,7 @@
         <w:pStyle w:val="ListBullet"/>
       </w:pPr>
       <w:r>
-        <w:t xml:space="preserve">This functionality is in the requirements phase.</w:t>
+        <w:t xml:space="preserve">This does not work consistently. Fixes are under evaluation.</w:t>
       </w:r>
     </w:p>
     <w:p>
@@ -11902,10 +11923,10 @@
         <w:rPr>
           <w:i/>
         </w:rPr>
-        <w:t xml:space="preserve">Large file deletion/upload</w:t>
-      </w:r>
-      <w:r>
-        <w:t xml:space="preserve"/>
+        <w:t xml:space="preserve">Import from Phylota</w:t>
+      </w:r>
+      <w:r>
+        <w:t xml:space="preserve">      </w:t>
       </w:r>
     </w:p>
     <w:p>
@@ -11913,7 +11934,7 @@
         <w:pStyle w:val="ListBullet"/>
       </w:pPr>
       <w:r>
-        <w:t xml:space="preserve">This is suboptimal in the current version. Fixes are under evaluation.</w:t>
+        <w:t xml:space="preserve">There are a number of issues related to the way data is displayed as well as the general import functionality. The import from Phylota fails in the current version of the DE. Improvements are in the planning stages.</w:t>
       </w:r>
     </w:p>
     <w:p>
@@ -11935,10 +11956,10 @@
         <w:rPr>
           <w:i/>
         </w:rPr>
-        <w:t xml:space="preserve">Import from Phylota</w:t>
-      </w:r>
-      <w:r>
-        <w:t xml:space="preserve"/>
+        <w:t xml:space="preserve">Files with duplicate names do not overwrite</w:t>
+      </w:r>
+      <w:r>
+        <w:t xml:space="preserve">  </w:t>
       </w:r>
     </w:p>
     <w:p>
@@ -11946,13 +11967,30 @@
         <w:pStyle w:val="ListBullet"/>
       </w:pPr>
       <w:r>
-        <w:t xml:space="preserve">This functionality is suboptimal and improvements are in the planning stages. There are a number of issues related to the way data is displayed as well as the general import functionality. The import from Phylota fails in the current version of the DE.</w:t>
-      </w:r>
-    </w:p>
-    <w:p>
-      <w:pPr>
-        <w:pStyle w:val="StepInstructions"/>
-      </w:pPr>
+        <w:t xml:space="preserve">Duplicate file names will prompt the user with a "do you want to overwrite" message, but the file is not over written, and the newly imported file is ammended with a number.  </w:t>
+      </w:r>
+    </w:p>
+    <w:p>
+      <w:pPr>
+        <w:pStyle w:val="StepInstructions"/>
+      </w:pPr>
+      <w:r>
+        <w:t xml:space="preserve"/>
+      </w:r>
+    </w:p>
+    <w:p>
+      <w:pPr>
+        <w:pStyle w:val="StepInstructions"/>
+      </w:pPr>
+      <w:r>
+        <w:t xml:space="preserve"/>
+      </w:r>
+      <w:r>
+        <w:rPr>
+          <w:b/>
+        </w:rPr>
+        <w:t xml:space="preserve">Future plans</w:t>
+      </w:r>
       <w:r>
         <w:t xml:space="preserve"/>
       </w:r>
@@ -11968,10 +12006,10 @@
         <w:rPr>
           <w:i/>
         </w:rPr>
-        <w:t xml:space="preserve">Files with duplicate names do not import</w:t>
-      </w:r>
-      <w:r>
-        <w:t xml:space="preserve"/>
+        <w:t xml:space="preserve">Data and file management</w:t>
+      </w:r>
+      <w:r>
+        <w:t xml:space="preserve">      </w:t>
       </w:r>
     </w:p>
     <w:p>
@@ -11979,13 +12017,32 @@
         <w:pStyle w:val="ListBullet"/>
       </w:pPr>
       <w:r>
-        <w:t xml:space="preserve">If a file is imported that has the same name as an existing file, the import will fail. Ideally, we would add an extension to the new file's filename, such as "filename(2)".</w:t>
-      </w:r>
-    </w:p>
-    <w:p>
-      <w:pPr>
-        <w:pStyle w:val="StepInstructions"/>
-      </w:pPr>
+        <w:t xml:space="preserve">Improvements to data and file management are slated for the next release of the DE. As more issues are reported for the 0.3.0 release, they will be added for evaluation for the Data Management project</w:t>
+      </w:r>
+    </w:p>
+    <w:p>
+      <w:pPr>
+        <w:pStyle w:val="Heading3"/>
+      </w:pPr>
+      <w:bookmarkStart w:name="Step5232" w:id="1121"/>
+      <w:r>
+        <w:t>Taxonomic Name Resolution Service (TNRS)</w:t>
+      </w:r>
+      <w:bookmarkEnd w:id="1121"/>
+    </w:p>
+    <w:p>
+      <w:pPr>
+        <w:pStyle w:val="StepInstructions"/>
+      </w:pPr>
+      <w:r>
+        <w:t xml:space="preserve"/>
+      </w:r>
+      <w:r>
+        <w:rPr>
+          <w:b/>
+        </w:rPr>
+        <w:t xml:space="preserve">New functionality in 0.3.0</w:t>
+      </w:r>
       <w:r>
         <w:t xml:space="preserve"/>
       </w:r>
@@ -12001,10 +12058,10 @@
         <w:rPr>
           <w:i/>
         </w:rPr>
-        <w:t xml:space="preserve">User can not always tell to where a file will import</w:t>
-      </w:r>
-      <w:r>
-        <w:t xml:space="preserve"/>
+        <w:t xml:space="preserve">Desired name selection</w:t>
+      </w:r>
+      <w:r>
+        <w:t xml:space="preserve">     </w:t>
       </w:r>
     </w:p>
     <w:p>
@@ -12012,7 +12069,40 @@
         <w:pStyle w:val="ListBullet"/>
       </w:pPr>
       <w:r>
-        <w:t xml:space="preserve">Imported files are brought in to the folder currently selected by a user, however this is not always clear to the user. A note has been added to the help documentation.</w:t>
+        <w:t xml:space="preserve">This application performs exact and fuzzy matching of a list of plant taxonomic names against the TROPICOS database, provided by the Missouri Botanical Gardens, and returns all names within a set variance. When more than one potential match is returned, the user is allowed to select the name that best reflects the intended entered name.</w:t>
+      </w:r>
+    </w:p>
+    <w:p>
+      <w:pPr>
+        <w:pStyle w:val="StepInstructions"/>
+      </w:pPr>
+      <w:r>
+        <w:t xml:space="preserve"/>
+      </w:r>
+    </w:p>
+    <w:p>
+      <w:pPr>
+        <w:pStyle w:val="StepInstructions"/>
+      </w:pPr>
+      <w:r>
+        <w:t xml:space="preserve"/>
+      </w:r>
+      <w:r>
+        <w:rPr>
+          <w:i/>
+        </w:rPr>
+        <w:t xml:space="preserve">Selected name details</w:t>
+      </w:r>
+      <w:r>
+        <w:t xml:space="preserve">     </w:t>
+      </w:r>
+    </w:p>
+    <w:p>
+      <w:pPr>
+        <w:pStyle w:val="ListBullet"/>
+      </w:pPr>
+      <w:r>
+        <w:t xml:space="preserve">The user is also provided links to the TROPICOS database (housed by the Missouri Botanical Gardens) for additional details. The current algorithmic pipeline includes use of the GNI parser (by Dmitry Mozzherin) and TaxaMatch (by Tony Rees).</w:t>
       </w:r>
     </w:p>
     <w:p>
@@ -12034,6 +12124,368 @@
         <w:rPr>
           <w:b/>
         </w:rPr>
+        <w:t xml:space="preserve">Known issues</w:t>
+      </w:r>
+      <w:r>
+        <w:t xml:space="preserve"/>
+      </w:r>
+    </w:p>
+    <w:p>
+      <w:pPr>
+        <w:pStyle w:val="StepInstructions"/>
+      </w:pPr>
+      <w:r>
+        <w:t xml:space="preserve"/>
+      </w:r>
+      <w:r>
+        <w:rPr>
+          <w:i/>
+        </w:rPr>
+        <w:t xml:space="preserve">Matching limitations</w:t>
+      </w:r>
+      <w:r>
+        <w:t xml:space="preserve">     </w:t>
+      </w:r>
+    </w:p>
+    <w:p>
+      <w:pPr>
+        <w:pStyle w:val="ListBullet"/>
+      </w:pPr>
+      <w:r>
+        <w:t xml:space="preserve">Current implementation allows matching only of genus and species. Work is underway to incorporate matching for full names (family through variety). This issue will be addressed in a future release.</w:t>
+      </w:r>
+    </w:p>
+    <w:p>
+      <w:pPr>
+        <w:pStyle w:val="StepInstructions"/>
+      </w:pPr>
+      <w:r>
+        <w:t xml:space="preserve"/>
+      </w:r>
+    </w:p>
+    <w:p>
+      <w:pPr>
+        <w:pStyle w:val="StepInstructions"/>
+      </w:pPr>
+      <w:r>
+        <w:t xml:space="preserve"/>
+      </w:r>
+      <w:r>
+        <w:rPr>
+          <w:i/>
+        </w:rPr>
+        <w:t xml:space="preserve">Resolving similar names</w:t>
+      </w:r>
+      <w:r>
+        <w:t xml:space="preserve">     </w:t>
+      </w:r>
+    </w:p>
+    <w:p>
+      <w:pPr>
+        <w:pStyle w:val="ListBullet"/>
+      </w:pPr>
+      <w:r>
+        <w:t xml:space="preserve">The current implementation does not provide synonymous resolution of names. This issue will be addressed in a future release.</w:t>
+      </w:r>
+    </w:p>
+    <w:p>
+      <w:pPr>
+        <w:pStyle w:val="StepInstructions"/>
+      </w:pPr>
+      <w:r>
+        <w:t xml:space="preserve"/>
+      </w:r>
+    </w:p>
+    <w:p>
+      <w:pPr>
+        <w:pStyle w:val="StepInstructions"/>
+      </w:pPr>
+      <w:r>
+        <w:t xml:space="preserve"/>
+      </w:r>
+      <w:r>
+        <w:rPr>
+          <w:i/>
+        </w:rPr>
+        <w:t xml:space="preserve">Entry of  taxa that contain families</w:t>
+      </w:r>
+      <w:r>
+        <w:t xml:space="preserve">   </w:t>
+      </w:r>
+    </w:p>
+    <w:p>
+      <w:pPr>
+        <w:pStyle w:val="ListBullet"/>
+      </w:pPr>
+      <w:r>
+        <w:t xml:space="preserve">Currently names that are entered directly into the application must NOT contain family names. The application will not work until the GNI parser is able to accept family names.</w:t>
+      </w:r>
+    </w:p>
+    <w:p>
+      <w:pPr>
+        <w:pStyle w:val="StepInstructions"/>
+      </w:pPr>
+      <w:r>
+        <w:t xml:space="preserve"/>
+      </w:r>
+    </w:p>
+    <w:p>
+      <w:pPr>
+        <w:pStyle w:val="StepInstructions"/>
+      </w:pPr>
+      <w:r>
+        <w:t xml:space="preserve">Entry of invalid names     </w:t>
+      </w:r>
+    </w:p>
+    <w:p>
+      <w:pPr>
+        <w:pStyle w:val="ListBullet"/>
+      </w:pPr>
+      <w:r>
+        <w:t xml:space="preserve">When a submitted name has not been matched to any accepted name in the database, the submitted name appears in the Unmatched column.  A fix to identify the name as having "no match" will be addressed in a future release.</w:t>
+      </w:r>
+    </w:p>
+    <w:p>
+      <w:pPr>
+        <w:pStyle w:val="StepInstructions"/>
+      </w:pPr>
+      <w:r>
+        <w:t xml:space="preserve"/>
+      </w:r>
+    </w:p>
+    <w:p>
+      <w:pPr>
+        <w:pStyle w:val="StepInstructions"/>
+      </w:pPr>
+      <w:r>
+        <w:t xml:space="preserve"/>
+      </w:r>
+      <w:r>
+        <w:rPr>
+          <w:i/>
+        </w:rPr>
+        <w:t xml:space="preserve">Multiple same name return with same score</w:t>
+      </w:r>
+      <w:r>
+        <w:t xml:space="preserve">     </w:t>
+      </w:r>
+    </w:p>
+    <w:p>
+      <w:pPr>
+        <w:pStyle w:val="ListBullet"/>
+      </w:pPr>
+      <w:r>
+        <w:t xml:space="preserve">The current version of TNRS returns a match only to the name entered, but does not resolve synonyms that exist in the TROPICOS database.  Although this information is available in the database at this time, TNRS returns all names that match the submitted name without regard to synonymy.  To determine the best match, it is recomended that users click the link in the results list to review other matches in the TROPICOS database.</w:t>
+      </w:r>
+    </w:p>
+    <w:p>
+      <w:pPr>
+        <w:pStyle w:val="StepInstructions"/>
+      </w:pPr>
+      <w:r>
+        <w:t xml:space="preserve"/>
+      </w:r>
+    </w:p>
+    <w:p>
+      <w:pPr>
+        <w:pStyle w:val="StepInstructions"/>
+      </w:pPr>
+      <w:r>
+        <w:t xml:space="preserve"/>
+      </w:r>
+      <w:r>
+        <w:rPr>
+          <w:i/>
+        </w:rPr>
+        <w:t xml:space="preserve">TNRS does not show results in View Analysis window</w:t>
+      </w:r>
+      <w:r>
+        <w:t xml:space="preserve">     </w:t>
+      </w:r>
+    </w:p>
+    <w:p>
+      <w:pPr>
+        <w:pStyle w:val="ListBullet"/>
+      </w:pPr>
+      <w:r>
+        <w:t xml:space="preserve">The View Analysis window currently displays a representation of a chosen analysis and its execution for jobs that utilize the Job Execution Framework, a backend service in the Discovery Environment. TNRS is a web service call and does not use this framework to execute. Therefore, it does not appear in the View Analysis window. Results from an execution populate in the Manage Data window with a timestamp. This issue will be addressed in a future release.</w:t>
+      </w:r>
+    </w:p>
+    <w:p>
+      <w:pPr>
+        <w:pStyle w:val="StepInstructions"/>
+      </w:pPr>
+      <w:r>
+        <w:t xml:space="preserve"/>
+      </w:r>
+    </w:p>
+    <w:p>
+      <w:pPr>
+        <w:pStyle w:val="StepInstructions"/>
+      </w:pPr>
+      <w:r>
+        <w:t xml:space="preserve"/>
+      </w:r>
+      <w:r>
+        <w:rPr>
+          <w:i/>
+        </w:rPr>
+        <w:t xml:space="preserve">TNRS does not use the Notifications framework</w:t>
+      </w:r>
+      <w:r>
+        <w:t xml:space="preserve">     </w:t>
+      </w:r>
+    </w:p>
+    <w:p>
+      <w:pPr>
+        <w:pStyle w:val="ListBullet"/>
+      </w:pPr>
+      <w:r>
+        <w:t xml:space="preserve">This issue will be addressed in a future release.</w:t>
+      </w:r>
+    </w:p>
+    <w:p>
+      <w:pPr>
+        <w:pStyle w:val="StepInstructions"/>
+      </w:pPr>
+      <w:r>
+        <w:t xml:space="preserve"/>
+      </w:r>
+    </w:p>
+    <w:p>
+      <w:pPr>
+        <w:pStyle w:val="StepInstructions"/>
+      </w:pPr>
+      <w:r>
+        <w:t xml:space="preserve">TNRS job name     </w:t>
+      </w:r>
+    </w:p>
+    <w:p>
+      <w:pPr>
+        <w:pStyle w:val="ListBullet"/>
+      </w:pPr>
+      <w:r>
+        <w:t xml:space="preserve">The name entered when the user submits the job is not displayed in the Manage Data window with the outputs. The user is able to identify the job only by a timestamp and a description of "Taxamatch Result". This issue will be addressed in a future release.</w:t>
+      </w:r>
+    </w:p>
+    <w:p>
+      <w:pPr>
+        <w:pStyle w:val="StepInstructions"/>
+      </w:pPr>
+      <w:r>
+        <w:t xml:space="preserve"/>
+      </w:r>
+    </w:p>
+    <w:p>
+      <w:pPr>
+        <w:pStyle w:val="StepInstructions"/>
+      </w:pPr>
+      <w:r>
+        <w:t xml:space="preserve"/>
+      </w:r>
+      <w:r>
+        <w:rPr>
+          <w:i/>
+        </w:rPr>
+        <w:t xml:space="preserve">TNRS Manage Data window population</w:t>
+      </w:r>
+      <w:r>
+        <w:t xml:space="preserve">     </w:t>
+      </w:r>
+    </w:p>
+    <w:p>
+      <w:pPr>
+        <w:pStyle w:val="ListBullet"/>
+      </w:pPr>
+      <w:r>
+        <w:t xml:space="preserve">The results for a TNRS job do not display consistently with other jobs and do not use the jobs execution framework. No folder is generated and the outputs are returned in the Home folder for data in the Manage Data window. This issue will be addressed in a future release.</w:t>
+      </w:r>
+    </w:p>
+    <w:p>
+      <w:pPr>
+        <w:pStyle w:val="StepInstructions"/>
+      </w:pPr>
+      <w:r>
+        <w:t xml:space="preserve"/>
+      </w:r>
+    </w:p>
+    <w:p>
+      <w:pPr>
+        <w:pStyle w:val="StepInstructions"/>
+      </w:pPr>
+      <w:r>
+        <w:t xml:space="preserve"/>
+      </w:r>
+      <w:r>
+        <w:rPr>
+          <w:i/>
+        </w:rPr>
+        <w:t xml:space="preserve">Other matching issues</w:t>
+      </w:r>
+      <w:r>
+        <w:t xml:space="preserve">     </w:t>
+      </w:r>
+    </w:p>
+    <w:p>
+      <w:pPr>
+        <w:pStyle w:val="ListBullet"/>
+      </w:pPr>
+      <w:r>
+        <w:t xml:space="preserve">Submitted names cannot be matched to names that are not a part of the TROPICOS database. As a result, algae, fungi, mosses and other groups may not match appropriately in this application. We anticipate this will be fixed with updates to the database with a future release of the DE.</w:t>
+      </w:r>
+    </w:p>
+    <w:p>
+      <w:pPr>
+        <w:pStyle w:val="StepInstructions"/>
+      </w:pPr>
+      <w:r>
+        <w:t xml:space="preserve"/>
+      </w:r>
+    </w:p>
+    <w:p>
+      <w:pPr>
+        <w:pStyle w:val="StepInstructions"/>
+      </w:pPr>
+      <w:r>
+        <w:t xml:space="preserve"/>
+      </w:r>
+      <w:r>
+        <w:rPr>
+          <w:i/>
+        </w:rPr>
+        <w:t xml:space="preserve">Download of match results</w:t>
+      </w:r>
+      <w:r>
+        <w:t xml:space="preserve">     </w:t>
+      </w:r>
+    </w:p>
+    <w:p>
+      <w:pPr>
+        <w:pStyle w:val="ListBullet"/>
+      </w:pPr>
+      <w:r>
+        <w:t xml:space="preserve">Some browsers will request that users turn off pop-up blockers to allow for download of results from the window showing the matched names (selection of the Download button). Selection to download from the Manage Data window does not present this problem; however, the downloaded list from the Manage Data window is a .txt file, whereas the downloaded list from the window displaying the results is a .csv file. This issue will be addressed in a future release.</w:t>
+      </w:r>
+    </w:p>
+    <w:p>
+      <w:pPr>
+        <w:pStyle w:val="StepInstructions"/>
+      </w:pPr>
+      <w:r>
+        <w:t xml:space="preserve"/>
+      </w:r>
+    </w:p>
+    <w:p>
+      <w:pPr>
+        <w:pStyle w:val="StepInstructions"/>
+      </w:pPr>
+      <w:r>
+        <w:t xml:space="preserve"/>
+      </w:r>
+      <w:r>
+        <w:rPr>
+          <w:b/>
+        </w:rPr>
         <w:t xml:space="preserve">Future plans</w:t>
       </w:r>
       <w:r>
@@ -12051,10 +12503,10 @@
         <w:rPr>
           <w:i/>
         </w:rPr>
-        <w:t xml:space="preserve">Data and file management</w:t>
-      </w:r>
-      <w:r>
-        <w:t xml:space="preserve"/>
+        <w:t xml:space="preserve">Extending full names</w:t>
+      </w:r>
+      <w:r>
+        <w:t xml:space="preserve">     </w:t>
       </w:r>
     </w:p>
     <w:p>
@@ -12062,18 +12514,84 @@
         <w:pStyle w:val="ListBullet"/>
       </w:pPr>
       <w:r>
-        <w:t xml:space="preserve">Improvement to data and file management is slated for the next release of the DE. As more issues are discovered through testing of the 0.3.0 release, they will be added for evaluation for the Data Management project</w:t>
+        <w:t xml:space="preserve">The algorithm will be extended to allow for matching for full names.</w:t>
+      </w:r>
+    </w:p>
+    <w:p>
+      <w:pPr>
+        <w:pStyle w:val="StepInstructions"/>
+      </w:pPr>
+      <w:r>
+        <w:t xml:space="preserve"/>
+      </w:r>
+    </w:p>
+    <w:p>
+      <w:pPr>
+        <w:pStyle w:val="StepInstructions"/>
+      </w:pPr>
+      <w:r>
+        <w:t xml:space="preserve"/>
+      </w:r>
+      <w:r>
+        <w:rPr>
+          <w:i/>
+        </w:rPr>
+        <w:t xml:space="preserve">Similar names</w:t>
+      </w:r>
+      <w:r>
+        <w:t xml:space="preserve">     </w:t>
+      </w:r>
+    </w:p>
+    <w:p>
+      <w:pPr>
+        <w:pStyle w:val="ListBullet"/>
+      </w:pPr>
+      <w:r>
+        <w:t xml:space="preserve">Synonymous name resolution will be integrated.</w:t>
+      </w:r>
+    </w:p>
+    <w:p>
+      <w:pPr>
+        <w:pStyle w:val="StepInstructions"/>
+      </w:pPr>
+      <w:r>
+        <w:t xml:space="preserve"/>
+      </w:r>
+    </w:p>
+    <w:p>
+      <w:pPr>
+        <w:pStyle w:val="StepInstructions"/>
+      </w:pPr>
+      <w:r>
+        <w:t xml:space="preserve"/>
+      </w:r>
+      <w:r>
+        <w:rPr>
+          <w:i/>
+        </w:rPr>
+        <w:t xml:space="preserve">Additional sources</w:t>
+      </w:r>
+      <w:r>
+        <w:t xml:space="preserve">     </w:t>
+      </w:r>
+    </w:p>
+    <w:p>
+      <w:pPr>
+        <w:pStyle w:val="ListBullet"/>
+      </w:pPr>
+      <w:r>
+        <w:t xml:space="preserve">Sources of data will be added to the database for resolution, and users will be able to specify which sources they would like to check their names against.</w:t>
       </w:r>
     </w:p>
     <w:p>
       <w:pPr>
         <w:pStyle w:val="Heading3"/>
       </w:pPr>
-      <w:bookmarkStart w:name="Step4452" w:id="1121"/>
-      <w:r>
-        <w:t>Taxonomic Name Resolution Service (TNRS)</w:t>
-      </w:r>
-      <w:bookmarkEnd w:id="1121"/>
+      <w:bookmarkStart w:name="Step5233" w:id="1122"/>
+      <w:r>
+        <w:t>Tree Reconciliation (TR)</w:t>
+      </w:r>
+      <w:bookmarkEnd w:id="1122"/>
     </w:p>
     <w:p>
       <w:pPr>
@@ -12103,10 +12621,10 @@
         <w:rPr>
           <w:i/>
         </w:rPr>
-        <w:t xml:space="preserve">Desired name selection</w:t>
-      </w:r>
-      <w:r>
-        <w:t xml:space="preserve"/>
+        <w:t xml:space="preserve">Gene family search</w:t>
+      </w:r>
+      <w:r>
+        <w:t xml:space="preserve">    </w:t>
       </w:r>
     </w:p>
     <w:p>
@@ -12114,7 +12632,7 @@
         <w:pStyle w:val="ListBullet"/>
       </w:pPr>
       <w:r>
-        <w:t xml:space="preserve">This application performs exact and fuzzy matching of a list of plant taxonomic names against a database provided by the Missouri Botanical Gardens and returns all names within a set variance. When more than one potential match is returned, the user is allowed to select the name that best reflects the intended entered name.</w:t>
+        <w:t xml:space="preserve">This application is used to search for gene families of interest and view a reconciliation of that gene family tree with a species tree that contains those genes. For the first release of this application, a pipeline that includes MUSCLE, TreeBest and PriMETV was described.</w:t>
       </w:r>
     </w:p>
     <w:p>
@@ -12136,10 +12654,10 @@
         <w:rPr>
           <w:i/>
         </w:rPr>
-        <w:t xml:space="preserve">Selected name details</w:t>
-      </w:r>
-      <w:r>
-        <w:t xml:space="preserve"/>
+        <w:t xml:space="preserve">Database search</w:t>
+      </w:r>
+      <w:r>
+        <w:t xml:space="preserve">    </w:t>
       </w:r>
     </w:p>
     <w:p>
@@ -12147,7 +12665,73 @@
         <w:pStyle w:val="ListBullet"/>
       </w:pPr>
       <w:r>
-        <w:t xml:space="preserve">The user is also provided links to the TROPICOS database (housed by the Missouri Botanical Gardens) for additional details. The current algorithmic pipeline includes use of the GNI parser (by Dmitry Mozzherin) and TaxaMatch (by Tony Rees).</w:t>
+        <w:t xml:space="preserve">Users are able to search the database, which includes gene family clusters identified by John Bowers, by selecting a gene family identifier, GO term, or accession, or by performing a BLAST search for a gene of interest.</w:t>
+      </w:r>
+    </w:p>
+    <w:p>
+      <w:pPr>
+        <w:pStyle w:val="StepInstructions"/>
+      </w:pPr>
+      <w:r>
+        <w:t xml:space="preserve"/>
+      </w:r>
+    </w:p>
+    <w:p>
+      <w:pPr>
+        <w:pStyle w:val="StepInstructions"/>
+      </w:pPr>
+      <w:r>
+        <w:t xml:space="preserve"/>
+      </w:r>
+      <w:r>
+        <w:rPr>
+          <w:i/>
+        </w:rPr>
+        <w:t xml:space="preserve">Search results and images</w:t>
+      </w:r>
+      <w:r>
+        <w:t xml:space="preserve">    </w:t>
+      </w:r>
+    </w:p>
+    <w:p>
+      <w:pPr>
+        <w:pStyle w:val="ListBullet"/>
+      </w:pPr>
+      <w:r>
+        <w:t xml:space="preserve">A listing of gene families is returned that meets the search criteria and can be selected to view an image of the gene, species and fat tree representation of this data.</w:t>
+      </w:r>
+    </w:p>
+    <w:p>
+      <w:pPr>
+        <w:pStyle w:val="StepInstructions"/>
+      </w:pPr>
+      <w:r>
+        <w:t xml:space="preserve"/>
+      </w:r>
+    </w:p>
+    <w:p>
+      <w:pPr>
+        <w:pStyle w:val="StepInstructions"/>
+      </w:pPr>
+      <w:r>
+        <w:t xml:space="preserve"/>
+      </w:r>
+      <w:r>
+        <w:rPr>
+          <w:i/>
+        </w:rPr>
+        <w:t xml:space="preserve">Download results</w:t>
+      </w:r>
+      <w:r>
+        <w:t xml:space="preserve">    </w:t>
+      </w:r>
+    </w:p>
+    <w:p>
+      <w:pPr>
+        <w:pStyle w:val="ListBullet"/>
+      </w:pPr>
+      <w:r>
+        <w:t xml:space="preserve">Users can also download all files associated with that gene family and view a summary of the family details.</w:t>
       </w:r>
     </w:p>
     <w:p>
@@ -12186,10 +12770,10 @@
         <w:rPr>
           <w:i/>
         </w:rPr>
-        <w:t xml:space="preserve">Matching limitations</w:t>
-      </w:r>
-      <w:r>
-        <w:t xml:space="preserve"/>
+        <w:t xml:space="preserve">Search interface</w:t>
+      </w:r>
+      <w:r>
+        <w:t xml:space="preserve">    </w:t>
       </w:r>
     </w:p>
     <w:p>
@@ -12197,7 +12781,7 @@
         <w:pStyle w:val="ListBullet"/>
       </w:pPr>
       <w:r>
-        <w:t xml:space="preserve">Current implementation only allows matching of genus and species. Work is underway to incorporate matching for full names (family through variety). A revised algorithm is needed. This issue will be addressed in a future release.</w:t>
+        <w:t xml:space="preserve">The working group has redefined the items that should be available as a search parameter. A rework of this interface is underway to clarify the available options and allow for direct selection of the family for display rather than selection of "View" to select a family.</w:t>
       </w:r>
     </w:p>
     <w:p>
@@ -12219,10 +12803,10 @@
         <w:rPr>
           <w:i/>
         </w:rPr>
-        <w:t xml:space="preserve">Resolving similar names</w:t>
-      </w:r>
-      <w:r>
-        <w:t xml:space="preserve"/>
+        <w:t xml:space="preserve">Tree visualization</w:t>
+      </w:r>
+      <w:r>
+        <w:t xml:space="preserve">    </w:t>
       </w:r>
     </w:p>
     <w:p>
@@ -12230,7 +12814,23 @@
         <w:pStyle w:val="ListBullet"/>
       </w:pPr>
       <w:r>
-        <w:t xml:space="preserve">The current implementation does not provide synonymous resolution of names. This issue will be addressed in a future release.</w:t>
+        <w:t xml:space="preserve">Fat tree image - Some of the text in this image appears to be cut off. Users can scroll to get the complete image.</w:t>
+      </w:r>
+    </w:p>
+    <w:p>
+      <w:pPr>
+        <w:pStyle w:val="ListBullet"/>
+      </w:pPr>
+      <w:r>
+        <w:t xml:space="preserve">Species tree image - Curved lines are not standard and will be fixed with incorporation of new tree visualization tools.</w:t>
+      </w:r>
+    </w:p>
+    <w:p>
+      <w:pPr>
+        <w:pStyle w:val="ListBullet"/>
+      </w:pPr>
+      <w:r>
+        <w:t xml:space="preserve">Download of images - Images are displayed in one format and are not in the same format at download. A fix for this is in progress.</w:t>
       </w:r>
     </w:p>
     <w:p>
@@ -12252,10 +12852,10 @@
         <w:rPr>
           <w:i/>
         </w:rPr>
-        <w:t xml:space="preserve">Entry of names</w:t>
-      </w:r>
-      <w:r>
-        <w:t xml:space="preserve"/>
+        <w:t xml:space="preserve">Saving of data from Details tab</w:t>
+      </w:r>
+      <w:r>
+        <w:t xml:space="preserve">    </w:t>
       </w:r>
     </w:p>
     <w:p>
@@ -12263,23 +12863,32 @@
         <w:pStyle w:val="ListBullet"/>
       </w:pPr>
       <w:r>
-        <w:t xml:space="preserve">Currently names that are entered directly into the application must NOT contain family names. The application will not work until the GNI parser is able to accept family names.</w:t>
-      </w:r>
-    </w:p>
-    <w:p>
-      <w:pPr>
-        <w:pStyle w:val="StepInstructions"/>
-      </w:pPr>
-      <w:r>
-        <w:t xml:space="preserve"/>
-      </w:r>
-    </w:p>
-    <w:p>
-      <w:pPr>
-        <w:pStyle w:val="StepInstructions"/>
-      </w:pPr>
-      <w:r>
-        <w:t xml:space="preserve">Entry of invalid names</w:t>
+        <w:t xml:space="preserve">Users do not get a notification that data is being saved. Also, save does not work for DNA sequences for Gene Family, Amino Acid Sequences for Gene Family, Multiple Sequence Alignment for Gene Tree (DNA), and Multiple Sequence Alignment for Gene Tree (Amino Acid). This issue will be addressed in a future release.</w:t>
+      </w:r>
+    </w:p>
+    <w:p>
+      <w:pPr>
+        <w:pStyle w:val="StepInstructions"/>
+      </w:pPr>
+      <w:r>
+        <w:t xml:space="preserve"/>
+      </w:r>
+    </w:p>
+    <w:p>
+      <w:pPr>
+        <w:pStyle w:val="StepInstructions"/>
+      </w:pPr>
+      <w:r>
+        <w:t xml:space="preserve"/>
+      </w:r>
+      <w:r>
+        <w:rPr>
+          <w:i/>
+        </w:rPr>
+        <w:t xml:space="preserve">Interface for folder selection for saving of data</w:t>
+      </w:r>
+      <w:r>
+        <w:t xml:space="preserve">    </w:t>
       </w:r>
     </w:p>
     <w:p>
@@ -12287,7 +12896,7 @@
         <w:pStyle w:val="ListBullet"/>
       </w:pPr>
       <w:r>
-        <w:t xml:space="preserve">The only indication a name has not matched is a return of all parts of the name in the "Unmatched" column of the application. A fix to identify the name as having "no match" is desired. This issue will be addressed in a future release.</w:t>
+        <w:t xml:space="preserve">This interface is inconsistent with the current look and feel for the Manage Data window. This issue will be addressed in a future release.</w:t>
       </w:r>
     </w:p>
     <w:p>
@@ -12309,10 +12918,10 @@
         <w:rPr>
           <w:i/>
         </w:rPr>
-        <w:t xml:space="preserve">Multiple same name return with same score</w:t>
-      </w:r>
-      <w:r>
-        <w:t xml:space="preserve"/>
+        <w:t xml:space="preserve">Saving of NHX files in Manage Data window</w:t>
+      </w:r>
+      <w:r>
+        <w:t xml:space="preserve">    </w:t>
       </w:r>
     </w:p>
     <w:p>
@@ -12320,7 +12929,7 @@
         <w:pStyle w:val="ListBullet"/>
       </w:pPr>
       <w:r>
-        <w:t xml:space="preserve">The current version of TNRS is only performing a match to the name entered, not resolving synonyms that exist in the TROPICOS database. This information is available in the database, however at this time, all names that match the submitted name will be returned. TROPICOS does have a reference for which of these synonyms is the "accepted" name, and this name is the one that is selected as the "best match" for a user. Upon navigation to the TROPICOS web interface, this name is identified by an exclamation point ! . This issue will be addressed in a future release.</w:t>
+        <w:t xml:space="preserve">NHX files are being identified as Nexus files upon saving in the DE and uploading the downloaded file in the DE will also cause the file to be interpreted as a Nexus file.  A fix for this is currently underway.  Download of this file, however, does provide proper NHX format.</w:t>
       </w:r>
     </w:p>
     <w:p>
@@ -12342,10 +12951,10 @@
         <w:rPr>
           <w:i/>
         </w:rPr>
-        <w:t xml:space="preserve">TNRS does not show results in View Analysis window</w:t>
-      </w:r>
-      <w:r>
-        <w:t xml:space="preserve"/>
+        <w:t xml:space="preserve">Tree visualization of saved NHX files</w:t>
+      </w:r>
+      <w:r>
+        <w:t xml:space="preserve">    </w:t>
       </w:r>
     </w:p>
     <w:p>
@@ -12353,7 +12962,7 @@
         <w:pStyle w:val="ListBullet"/>
       </w:pPr>
       <w:r>
-        <w:t xml:space="preserve">The View Analysis window currently displays a representation of a chosen analysis and its execution for jobs that utilize the Job Execution Framework. TNRS is a web service call and does not use this framework to execute. Therefore, it does not appear in the View Analysis window. Results from an execution populate in the Manage Data window with a timestamp. This issue will be addressed in a future release.</w:t>
+        <w:t xml:space="preserve">The image displayed by the tree renderer in the DE that is associated with tree files cuts off text for the leaves. This will be fixed with the incorporation of new tree visualization tools. This issue exists for all tree files with lengthy names at the leaves.</w:t>
       </w:r>
     </w:p>
     <w:p>
@@ -12375,10 +12984,10 @@
         <w:rPr>
           <w:i/>
         </w:rPr>
-        <w:t xml:space="preserve">TNRS does not use the Notifications framework</w:t>
-      </w:r>
-      <w:r>
-        <w:t xml:space="preserve"/>
+        <w:t xml:space="preserve">Display of GO annotations</w:t>
+      </w:r>
+      <w:r>
+        <w:t xml:space="preserve">    </w:t>
       </w:r>
     </w:p>
     <w:p>
@@ -12386,23 +12995,32 @@
         <w:pStyle w:val="ListBullet"/>
       </w:pPr>
       <w:r>
-        <w:t xml:space="preserve">This issue will be addressed in a future release.</w:t>
-      </w:r>
-    </w:p>
-    <w:p>
-      <w:pPr>
-        <w:pStyle w:val="StepInstructions"/>
-      </w:pPr>
-      <w:r>
-        <w:t xml:space="preserve"/>
-      </w:r>
-    </w:p>
-    <w:p>
-      <w:pPr>
-        <w:pStyle w:val="StepInstructions"/>
-      </w:pPr>
-      <w:r>
-        <w:t xml:space="preserve">TNRS job name</w:t>
+        <w:t xml:space="preserve">The full annotation is being truncated. This issue will be addressed in a future release.</w:t>
+      </w:r>
+    </w:p>
+    <w:p>
+      <w:pPr>
+        <w:pStyle w:val="StepInstructions"/>
+      </w:pPr>
+      <w:r>
+        <w:t xml:space="preserve"/>
+      </w:r>
+    </w:p>
+    <w:p>
+      <w:pPr>
+        <w:pStyle w:val="StepInstructions"/>
+      </w:pPr>
+      <w:r>
+        <w:t xml:space="preserve"/>
+      </w:r>
+      <w:r>
+        <w:rPr>
+          <w:i/>
+        </w:rPr>
+        <w:t xml:space="preserve">Search performance</w:t>
+      </w:r>
+      <w:r>
+        <w:t xml:space="preserve">    </w:t>
       </w:r>
     </w:p>
     <w:p>
@@ -12410,13 +13028,30 @@
         <w:pStyle w:val="ListBullet"/>
       </w:pPr>
       <w:r>
-        <w:t xml:space="preserve">The name entered is not displayed in the Manage Data window with the outputs. The user is able to identify the job only by a timestamp and a description of "Taxamatch Result". This issue will be addressed in a future release.</w:t>
-      </w:r>
-    </w:p>
-    <w:p>
-      <w:pPr>
-        <w:pStyle w:val="StepInstructions"/>
-      </w:pPr>
+        <w:t xml:space="preserve">For searches that will provide a large listing of gene families (example: GO term of cytoplasm), performance is not optimal. A fix for this is being discussed.</w:t>
+      </w:r>
+    </w:p>
+    <w:p>
+      <w:pPr>
+        <w:pStyle w:val="StepInstructions"/>
+      </w:pPr>
+      <w:r>
+        <w:t xml:space="preserve"/>
+      </w:r>
+    </w:p>
+    <w:p>
+      <w:pPr>
+        <w:pStyle w:val="StepInstructions"/>
+      </w:pPr>
+      <w:r>
+        <w:t xml:space="preserve"/>
+      </w:r>
+      <w:r>
+        <w:rPr>
+          <w:b/>
+        </w:rPr>
+        <w:t xml:space="preserve">Future plans</w:t>
+      </w:r>
       <w:r>
         <w:t xml:space="preserve"/>
       </w:r>
@@ -12432,10 +13067,10 @@
         <w:rPr>
           <w:i/>
         </w:rPr>
-        <w:t xml:space="preserve">TNRS Manage Data window population</w:t>
-      </w:r>
-      <w:r>
-        <w:t xml:space="preserve"/>
+        <w:t xml:space="preserve">User capabilities</w:t>
+      </w:r>
+      <w:r>
+        <w:t xml:space="preserve">    </w:t>
       </w:r>
     </w:p>
     <w:p>
@@ -12443,7 +13078,7 @@
         <w:pStyle w:val="ListBullet"/>
       </w:pPr>
       <w:r>
-        <w:t xml:space="preserve">The results for a TNRS job do not display consistently with other jobs and do not use the jobs execution framework. No folder is generated and the outputs return in the "root" folder for data. This issue will be addressed in a future release.</w:t>
+        <w:t xml:space="preserve">The TR application is undergoing a complete rework to enable publication of the 1KP dataset, currently housed at TACC. Included in this rework is a basic/advanced search interface, interactive tree functionality and a more generalized display of details for the user to make an informed decision regarding the gene family of interest.</w:t>
       </w:r>
     </w:p>
     <w:p>
@@ -12465,10 +13100,10 @@
         <w:rPr>
           <w:i/>
         </w:rPr>
-        <w:t xml:space="preserve">Other matching issues</w:t>
-      </w:r>
-      <w:r>
-        <w:t xml:space="preserve"/>
+        <w:t xml:space="preserve">TreeBest algorithm evaluation</w:t>
+      </w:r>
+      <w:r>
+        <w:t xml:space="preserve">    </w:t>
       </w:r>
     </w:p>
     <w:p>
@@ -12476,13 +13111,32 @@
         <w:pStyle w:val="ListBullet"/>
       </w:pPr>
       <w:r>
-        <w:t xml:space="preserve">Information cannot be matched to names that are not a part of the botanical database. As a result, algae, fungi, mosses and other groups may not match appropriately in this application. We anticipate this will be fixed with updates to the database with a future release of the DE.</w:t>
-      </w:r>
-    </w:p>
-    <w:p>
-      <w:pPr>
-        <w:pStyle w:val="StepInstructions"/>
-      </w:pPr>
+        <w:t xml:space="preserve">A review of the TreeBest algorithm is under way, to determine if this provides the best representation of the reconciliations. The database will also be populated with the data generated by the 1KP group as opposed to the limited subset of data that is currently available. The goal is to provide users with other data the ability to utilize the pipeline for generating reconciliations and loading this data into a uniform schema for visualizations.</w:t>
+      </w:r>
+    </w:p>
+    <w:p>
+      <w:pPr>
+        <w:pStyle w:val="Heading3"/>
+      </w:pPr>
+      <w:bookmarkStart w:name="Step5234" w:id="1123"/>
+      <w:r>
+        <w:t>Ultra High Throughput Sequencing (UHTS)</w:t>
+      </w:r>
+      <w:bookmarkEnd w:id="1123"/>
+    </w:p>
+    <w:p>
+      <w:pPr>
+        <w:pStyle w:val="StepInstructions"/>
+      </w:pPr>
+      <w:r>
+        <w:t xml:space="preserve"/>
+      </w:r>
+      <w:r>
+        <w:rPr>
+          <w:b/>
+        </w:rPr>
+        <w:t xml:space="preserve">New functionality in 0.3.0</w:t>
+      </w:r>
       <w:r>
         <w:t xml:space="preserve"/>
       </w:r>
@@ -12498,10 +13152,10 @@
         <w:rPr>
           <w:i/>
         </w:rPr>
-        <w:t xml:space="preserve">Download of match results</w:t>
-      </w:r>
-      <w:r>
-        <w:t xml:space="preserve"/>
+        <w:t xml:space="preserve">Converted and split analyses</w:t>
+      </w:r>
+      <w:r>
+        <w:t xml:space="preserve">  </w:t>
       </w:r>
     </w:p>
     <w:p>
@@ -12509,7 +13163,7 @@
         <w:pStyle w:val="ListBullet"/>
       </w:pPr>
       <w:r>
-        <w:t xml:space="preserve">Some browsers will request that users turn off pop-up blockers to allow for download of results from the window showing the matched names (selection of the download button). Selection to download from the Manage Data window does not present this problem, however the downloaded list from the Manage Data window is a .txt file, whereas the downloaded list from the window displaying the results is a .csv file. This issue will be addressed in a future release.</w:t>
+        <w:t xml:space="preserve">Many analyses that were hard-coded in 0.2.1 used multiple tools to perform extended and complex tasks. All UHTS tools were reformatted from hard-coded inclusion to instead use the new metadata format for tool integration. Then, analyses were rewritten using the new metadata format and split into discrete analyses, each focused on a specific task (often corresponding to a step in a previous analysis). This will allow for greater flexibility when user-defined multi-step analyses functionality is added in a future release.</w:t>
       </w:r>
     </w:p>
     <w:p>
@@ -12531,6 +13185,56 @@
         <w:rPr>
           <w:b/>
         </w:rPr>
+        <w:t xml:space="preserve">Known issues</w:t>
+      </w:r>
+      <w:r>
+        <w:t xml:space="preserve"/>
+      </w:r>
+    </w:p>
+    <w:p>
+      <w:pPr>
+        <w:pStyle w:val="StepInstructions"/>
+      </w:pPr>
+      <w:r>
+        <w:t xml:space="preserve"/>
+      </w:r>
+      <w:r>
+        <w:rPr>
+          <w:i/>
+        </w:rPr>
+        <w:t xml:space="preserve">FASTX related analyses are currently available only for single end reads</w:t>
+      </w:r>
+      <w:r>
+        <w:t xml:space="preserve">  </w:t>
+      </w:r>
+    </w:p>
+    <w:p>
+      <w:pPr>
+        <w:pStyle w:val="ListBullet"/>
+      </w:pPr>
+      <w:r>
+        <w:t xml:space="preserve">Paired end read analyses are planned.</w:t>
+      </w:r>
+    </w:p>
+    <w:p>
+      <w:pPr>
+        <w:pStyle w:val="StepInstructions"/>
+      </w:pPr>
+      <w:r>
+        <w:t xml:space="preserve"/>
+      </w:r>
+    </w:p>
+    <w:p>
+      <w:pPr>
+        <w:pStyle w:val="StepInstructions"/>
+      </w:pPr>
+      <w:r>
+        <w:t xml:space="preserve"/>
+      </w:r>
+      <w:r>
+        <w:rPr>
+          <w:b/>
+        </w:rPr>
         <w:t xml:space="preserve">Future plans</w:t>
       </w:r>
       <w:r>
@@ -12548,10 +13252,10 @@
         <w:rPr>
           <w:i/>
         </w:rPr>
-        <w:t xml:space="preserve">Extending full names</w:t>
-      </w:r>
-      <w:r>
-        <w:t xml:space="preserve"/>
+        <w:t xml:space="preserve">Additional tool integration and created analyses</w:t>
+      </w:r>
+      <w:r>
+        <w:t xml:space="preserve">  </w:t>
       </w:r>
     </w:p>
     <w:p>
@@ -12559,13 +13263,37 @@
         <w:pStyle w:val="ListBullet"/>
       </w:pPr>
       <w:r>
-        <w:t xml:space="preserve">The algorithm will be extended to allow for matching for full names.</w:t>
-      </w:r>
-    </w:p>
-    <w:p>
-      <w:pPr>
-        <w:pStyle w:val="StepInstructions"/>
-      </w:pPr>
+        <w:t xml:space="preserve">More tools will be integrated and basic analyses for each tool will be created.</w:t>
+      </w:r>
+    </w:p>
+    <w:p>
+      <w:pPr>
+        <w:pStyle w:val="StepInstructions"/>
+      </w:pPr>
+    </w:p>
+    <w:p>
+      <w:pPr>
+        <w:pStyle w:val="Heading3"/>
+      </w:pPr>
+      <w:bookmarkStart w:name="Step5235" w:id="1124"/>
+      <w:r>
+        <w:t>Trait Evolution (TE)</w:t>
+      </w:r>
+      <w:bookmarkEnd w:id="1124"/>
+    </w:p>
+    <w:p>
+      <w:pPr>
+        <w:pStyle w:val="StepInstructions"/>
+      </w:pPr>
+      <w:r>
+        <w:t xml:space="preserve"/>
+      </w:r>
+      <w:r>
+        <w:rPr>
+          <w:b/>
+        </w:rPr>
+        <w:t xml:space="preserve">New functionality in 0.3.0</w:t>
+      </w:r>
       <w:r>
         <w:t xml:space="preserve"/>
       </w:r>
@@ -12581,10 +13309,10 @@
         <w:rPr>
           <w:i/>
         </w:rPr>
-        <w:t xml:space="preserve">Similar names</w:t>
-      </w:r>
-      <w:r>
-        <w:t xml:space="preserve"/>
+        <w:t xml:space="preserve">Ancestral character estimation (ACE)</w:t>
+      </w:r>
+      <w:r>
+        <w:t xml:space="preserve">      </w:t>
       </w:r>
     </w:p>
     <w:p>
@@ -12592,7 +13320,7 @@
         <w:pStyle w:val="ListBullet"/>
       </w:pPr>
       <w:r>
-        <w:t xml:space="preserve">Synonymous name resolution will be integrated.</w:t>
+        <w:t xml:space="preserve">This uses an R-based package called ape, which was installed as a tool using the new metadata method. Then analyses for both continuous and discrete versions of ACE were added to the DE using the new metadata format.</w:t>
       </w:r>
     </w:p>
     <w:p>
@@ -12614,10 +13342,10 @@
         <w:rPr>
           <w:i/>
         </w:rPr>
-        <w:t xml:space="preserve">Additional sources</w:t>
-      </w:r>
-      <w:r>
-        <w:t xml:space="preserve"/>
+        <w:t xml:space="preserve">Phylogenetic Independent Contrasts (PIC)</w:t>
+      </w:r>
+      <w:r>
+        <w:t xml:space="preserve">      </w:t>
       </w:r>
     </w:p>
     <w:p>
@@ -12625,18 +13353,16 @@
         <w:pStyle w:val="ListBullet"/>
       </w:pPr>
       <w:r>
-        <w:t xml:space="preserve">Sources of data will be added to the database for resolution, and users will be able to specify which sources they would like to check their names against.</w:t>
-      </w:r>
-    </w:p>
-    <w:p>
-      <w:pPr>
-        <w:pStyle w:val="Heading3"/>
-      </w:pPr>
-      <w:bookmarkStart w:name="Step4453" w:id="1122"/>
-      <w:r>
-        <w:t>Tree Reconciliation (TR)</w:t>
-      </w:r>
-      <w:bookmarkEnd w:id="1122"/>
+        <w:t xml:space="preserve">This analysis was hard-coded as a function in 0.2.1 and was rewritten for 0.3.0 using the new metadata methods for both tool integration and creation of analyses.</w:t>
+      </w:r>
+    </w:p>
+    <w:p>
+      <w:pPr>
+        <w:pStyle w:val="StepInstructions"/>
+      </w:pPr>
+      <w:r>
+        <w:t xml:space="preserve"/>
+      </w:r>
     </w:p>
     <w:p>
       <w:pPr>
@@ -12649,7 +13375,7 @@
         <w:rPr>
           <w:b/>
         </w:rPr>
-        <w:t xml:space="preserve">New functionality in 0.3.0</w:t>
+        <w:t xml:space="preserve">Known issues</w:t>
       </w:r>
       <w:r>
         <w:t xml:space="preserve"/>
@@ -12666,10 +13392,10 @@
         <w:rPr>
           <w:i/>
         </w:rPr>
-        <w:t xml:space="preserve">Gene family search</w:t>
-      </w:r>
-      <w:r>
-        <w:t xml:space="preserve"/>
+        <w:t xml:space="preserve">File parsing</w:t>
+      </w:r>
+      <w:r>
+        <w:t xml:space="preserve">      </w:t>
       </w:r>
     </w:p>
     <w:p>
@@ -12677,32 +13403,32 @@
         <w:pStyle w:val="ListBullet"/>
       </w:pPr>
       <w:r>
-        <w:t xml:space="preserve">This application is used to search for gene families of interest and view a reconciliation of that gene family tree with a species tree that contains those genes. For the first release of this application, a pipeline that includes MUSCLE, TreeBest and PriMETV was described.</w:t>
-      </w:r>
-    </w:p>
-    <w:p>
-      <w:pPr>
-        <w:pStyle w:val="StepInstructions"/>
-      </w:pPr>
-      <w:r>
-        <w:t xml:space="preserve"/>
-      </w:r>
-    </w:p>
-    <w:p>
-      <w:pPr>
-        <w:pStyle w:val="StepInstructions"/>
-      </w:pPr>
-      <w:r>
-        <w:t xml:space="preserve"/>
-      </w:r>
-      <w:r>
-        <w:rPr>
-          <w:i/>
-        </w:rPr>
-        <w:t xml:space="preserve">Database search</w:t>
-      </w:r>
-      <w:r>
-        <w:t xml:space="preserve"/>
+        <w:t xml:space="preserve">Some file formats are not uploading correctly. This is being worked on currently and a fix is expected shortly.</w:t>
+      </w:r>
+    </w:p>
+    <w:p>
+      <w:pPr>
+        <w:pStyle w:val="StepInstructions"/>
+      </w:pPr>
+      <w:r>
+        <w:t xml:space="preserve"/>
+      </w:r>
+    </w:p>
+    <w:p>
+      <w:pPr>
+        <w:pStyle w:val="StepInstructions"/>
+      </w:pPr>
+      <w:r>
+        <w:t xml:space="preserve"/>
+      </w:r>
+      <w:r>
+        <w:rPr>
+          <w:b/>
+        </w:rPr>
+        <w:t xml:space="preserve">Future plans</w:t>
+      </w:r>
+      <w:r>
+        <w:t xml:space="preserve">      </w:t>
       </w:r>
     </w:p>
     <w:p>
@@ -12710,786 +13436,7 @@
         <w:pStyle w:val="ListBullet"/>
       </w:pPr>
       <w:r>
-        <w:t xml:space="preserve">Users are able to search the database, which includes gene family clusters identified by John Bowers, by selecting a gene family identifier, GO term or accession or by performing a BLAST search for a gene of interest.</w:t>
-      </w:r>
-    </w:p>
-    <w:p>
-      <w:pPr>
-        <w:pStyle w:val="StepInstructions"/>
-      </w:pPr>
-      <w:r>
-        <w:t xml:space="preserve"/>
-      </w:r>
-    </w:p>
-    <w:p>
-      <w:pPr>
-        <w:pStyle w:val="StepInstructions"/>
-      </w:pPr>
-      <w:r>
-        <w:t xml:space="preserve"/>
-      </w:r>
-      <w:r>
-        <w:rPr>
-          <w:i/>
-        </w:rPr>
-        <w:t xml:space="preserve">Search results and images</w:t>
-      </w:r>
-      <w:r>
-        <w:t xml:space="preserve"/>
-      </w:r>
-    </w:p>
-    <w:p>
-      <w:pPr>
-        <w:pStyle w:val="ListBullet"/>
-      </w:pPr>
-      <w:r>
-        <w:t xml:space="preserve">A listing of gene families is returned that meets the search criteria and can be selected to view an image of the gene, species and fat tree representation of this data.</w:t>
-      </w:r>
-    </w:p>
-    <w:p>
-      <w:pPr>
-        <w:pStyle w:val="StepInstructions"/>
-      </w:pPr>
-      <w:r>
-        <w:t xml:space="preserve"/>
-      </w:r>
-    </w:p>
-    <w:p>
-      <w:pPr>
-        <w:pStyle w:val="StepInstructions"/>
-      </w:pPr>
-      <w:r>
-        <w:t xml:space="preserve"/>
-      </w:r>
-      <w:r>
-        <w:rPr>
-          <w:i/>
-        </w:rPr>
-        <w:t xml:space="preserve">Download results</w:t>
-      </w:r>
-      <w:r>
-        <w:t xml:space="preserve"/>
-      </w:r>
-    </w:p>
-    <w:p>
-      <w:pPr>
-        <w:pStyle w:val="ListBullet"/>
-      </w:pPr>
-      <w:r>
-        <w:t xml:space="preserve">Users can also download all files associated with that gene family and view a summary of the family details.</w:t>
-      </w:r>
-    </w:p>
-    <w:p>
-      <w:pPr>
-        <w:pStyle w:val="StepInstructions"/>
-      </w:pPr>
-      <w:r>
-        <w:t xml:space="preserve"/>
-      </w:r>
-    </w:p>
-    <w:p>
-      <w:pPr>
-        <w:pStyle w:val="StepInstructions"/>
-      </w:pPr>
-      <w:r>
-        <w:t xml:space="preserve"/>
-      </w:r>
-      <w:r>
-        <w:rPr>
-          <w:b/>
-        </w:rPr>
-        <w:t xml:space="preserve">Known issues</w:t>
-      </w:r>
-      <w:r>
-        <w:t xml:space="preserve"/>
-      </w:r>
-    </w:p>
-    <w:p>
-      <w:pPr>
-        <w:pStyle w:val="StepInstructions"/>
-      </w:pPr>
-      <w:r>
-        <w:t xml:space="preserve"/>
-      </w:r>
-      <w:r>
-        <w:rPr>
-          <w:i/>
-        </w:rPr>
-        <w:t xml:space="preserve">Search interface</w:t>
-      </w:r>
-      <w:r>
-        <w:t xml:space="preserve"/>
-      </w:r>
-    </w:p>
-    <w:p>
-      <w:pPr>
-        <w:pStyle w:val="ListBullet"/>
-      </w:pPr>
-      <w:r>
-        <w:t xml:space="preserve">The working group has redefined the items that should be available as a search parameter. A rework of this interface is underway to clarify the available options and allow for direct selection of the family for display rather than selection of "view" to select a family.</w:t>
-      </w:r>
-    </w:p>
-    <w:p>
-      <w:pPr>
-        <w:pStyle w:val="StepInstructions"/>
-      </w:pPr>
-      <w:r>
-        <w:t xml:space="preserve"/>
-      </w:r>
-    </w:p>
-    <w:p>
-      <w:pPr>
-        <w:pStyle w:val="StepInstructions"/>
-      </w:pPr>
-      <w:r>
-        <w:t xml:space="preserve"/>
-      </w:r>
-      <w:r>
-        <w:rPr>
-          <w:i/>
-        </w:rPr>
-        <w:t xml:space="preserve">Tree visualization</w:t>
-      </w:r>
-      <w:r>
-        <w:t xml:space="preserve"/>
-      </w:r>
-    </w:p>
-    <w:p>
-      <w:pPr>
-        <w:pStyle w:val="ListBullet"/>
-      </w:pPr>
-      <w:r>
-        <w:t xml:space="preserve">Fat tree image - Some of the text in this image appears to be cut off. Users can scroll to get the complete image.</w:t>
-      </w:r>
-    </w:p>
-    <w:p>
-      <w:pPr>
-        <w:pStyle w:val="ListBullet"/>
-      </w:pPr>
-      <w:r>
-        <w:t xml:space="preserve">Gene tree image - Curved lines and the bars for the speciation and duplication events are not standard and will be fixed when incorporation of a new tree visualization tool is implemented.</w:t>
-      </w:r>
-    </w:p>
-    <w:p>
-      <w:pPr>
-        <w:pStyle w:val="ListBullet"/>
-      </w:pPr>
-      <w:r>
-        <w:t xml:space="preserve">Species tree image - Curved lines are not standard and will be fixed with incorporation of new tree visualization tools.</w:t>
-      </w:r>
-    </w:p>
-    <w:p>
-      <w:pPr>
-        <w:pStyle w:val="ListBullet"/>
-      </w:pPr>
-      <w:r>
-        <w:t xml:space="preserve">Download of images - Images are not in the same format at download. A fix for this is in progress.</w:t>
-      </w:r>
-    </w:p>
-    <w:p>
-      <w:pPr>
-        <w:pStyle w:val="StepInstructions"/>
-      </w:pPr>
-      <w:r>
-        <w:t xml:space="preserve"/>
-      </w:r>
-    </w:p>
-    <w:p>
-      <w:pPr>
-        <w:pStyle w:val="StepInstructions"/>
-      </w:pPr>
-      <w:r>
-        <w:t xml:space="preserve"/>
-      </w:r>
-      <w:r>
-        <w:rPr>
-          <w:i/>
-        </w:rPr>
-        <w:t xml:space="preserve">Saving of data from details tab</w:t>
-      </w:r>
-      <w:r>
-        <w:t xml:space="preserve"/>
-      </w:r>
-    </w:p>
-    <w:p>
-      <w:pPr>
-        <w:pStyle w:val="ListBullet"/>
-      </w:pPr>
-      <w:r>
-        <w:t xml:space="preserve">Users do not get a notification that data is being saved. This issue will be addressed in a future release.</w:t>
-      </w:r>
-    </w:p>
-    <w:p>
-      <w:pPr>
-        <w:pStyle w:val="StepInstructions"/>
-      </w:pPr>
-      <w:r>
-        <w:t xml:space="preserve"/>
-      </w:r>
-    </w:p>
-    <w:p>
-      <w:pPr>
-        <w:pStyle w:val="StepInstructions"/>
-      </w:pPr>
-      <w:r>
-        <w:t xml:space="preserve"/>
-      </w:r>
-      <w:r>
-        <w:rPr>
-          <w:i/>
-        </w:rPr>
-        <w:t xml:space="preserve">Interface for folder selection for saving of data</w:t>
-      </w:r>
-      <w:r>
-        <w:t xml:space="preserve"/>
-      </w:r>
-    </w:p>
-    <w:p>
-      <w:pPr>
-        <w:pStyle w:val="ListBullet"/>
-      </w:pPr>
-      <w:r>
-        <w:t xml:space="preserve">This interface is inconsistent with the current look and feel for the Manage Data window. This issue will be addressed in a future release.</w:t>
-      </w:r>
-    </w:p>
-    <w:p>
-      <w:pPr>
-        <w:pStyle w:val="StepInstructions"/>
-      </w:pPr>
-      <w:r>
-        <w:t xml:space="preserve"/>
-      </w:r>
-    </w:p>
-    <w:p>
-      <w:pPr>
-        <w:pStyle w:val="StepInstructions"/>
-      </w:pPr>
-      <w:r>
-        <w:t xml:space="preserve"/>
-      </w:r>
-      <w:r>
-        <w:rPr>
-          <w:i/>
-        </w:rPr>
-        <w:t xml:space="preserve">Saving of NHX files in Manage Data window</w:t>
-      </w:r>
-      <w:r>
-        <w:t xml:space="preserve"/>
-      </w:r>
-    </w:p>
-    <w:p>
-      <w:pPr>
-        <w:pStyle w:val="ListBullet"/>
-      </w:pPr>
-      <w:r>
-        <w:t xml:space="preserve">NHX files are being identified as Nexus files upon saving in the DE. A fix for this is currently underway. Download of this file provides proper NHX format. Uploading this downloaded file in the DE will also cause the file to be interpreted as a Nexus file.</w:t>
-      </w:r>
-    </w:p>
-    <w:p>
-      <w:pPr>
-        <w:pStyle w:val="StepInstructions"/>
-      </w:pPr>
-      <w:r>
-        <w:t xml:space="preserve"/>
-      </w:r>
-    </w:p>
-    <w:p>
-      <w:pPr>
-        <w:pStyle w:val="StepInstructions"/>
-      </w:pPr>
-      <w:r>
-        <w:t xml:space="preserve"/>
-      </w:r>
-      <w:r>
-        <w:rPr>
-          <w:i/>
-        </w:rPr>
-        <w:t xml:space="preserve">Tree visualization of saved NHX files</w:t>
-      </w:r>
-      <w:r>
-        <w:t xml:space="preserve"/>
-      </w:r>
-    </w:p>
-    <w:p>
-      <w:pPr>
-        <w:pStyle w:val="ListBullet"/>
-      </w:pPr>
-      <w:r>
-        <w:t xml:space="preserve">The image displayed by the tree renderer in the DE that is associated with tree files cuts off text for the leaves. This will be fixed with the incorporation of new tree visualization tools. This issue exists for all tree files with lengthy names at the leaves.</w:t>
-      </w:r>
-    </w:p>
-    <w:p>
-      <w:pPr>
-        <w:pStyle w:val="StepInstructions"/>
-      </w:pPr>
-      <w:r>
-        <w:t xml:space="preserve"/>
-      </w:r>
-    </w:p>
-    <w:p>
-      <w:pPr>
-        <w:pStyle w:val="StepInstructions"/>
-      </w:pPr>
-      <w:r>
-        <w:t xml:space="preserve"/>
-      </w:r>
-      <w:r>
-        <w:rPr>
-          <w:i/>
-        </w:rPr>
-        <w:t xml:space="preserve">Display of GO annotations</w:t>
-      </w:r>
-      <w:r>
-        <w:t xml:space="preserve"/>
-      </w:r>
-    </w:p>
-    <w:p>
-      <w:pPr>
-        <w:pStyle w:val="ListBullet"/>
-      </w:pPr>
-      <w:r>
-        <w:t xml:space="preserve">The full annotation is being truncated. This issue will be addressed in a future release.</w:t>
-      </w:r>
-    </w:p>
-    <w:p>
-      <w:pPr>
-        <w:pStyle w:val="StepInstructions"/>
-      </w:pPr>
-      <w:r>
-        <w:t xml:space="preserve"/>
-      </w:r>
-    </w:p>
-    <w:p>
-      <w:pPr>
-        <w:pStyle w:val="StepInstructions"/>
-      </w:pPr>
-      <w:r>
-        <w:t xml:space="preserve"/>
-      </w:r>
-      <w:r>
-        <w:rPr>
-          <w:i/>
-        </w:rPr>
-        <w:t xml:space="preserve">Search performance</w:t>
-      </w:r>
-      <w:r>
-        <w:t xml:space="preserve"/>
-      </w:r>
-    </w:p>
-    <w:p>
-      <w:pPr>
-        <w:pStyle w:val="ListBullet"/>
-      </w:pPr>
-      <w:r>
-        <w:t xml:space="preserve">For searches that will provide a large listing of gene families (example: GO term of cytoplasm), performance is not optimal. A fix for this is being discussed.</w:t>
-      </w:r>
-    </w:p>
-    <w:p>
-      <w:pPr>
-        <w:pStyle w:val="StepInstructions"/>
-      </w:pPr>
-      <w:r>
-        <w:t xml:space="preserve"/>
-      </w:r>
-    </w:p>
-    <w:p>
-      <w:pPr>
-        <w:pStyle w:val="StepInstructions"/>
-      </w:pPr>
-      <w:r>
-        <w:t xml:space="preserve"/>
-      </w:r>
-      <w:r>
-        <w:rPr>
-          <w:b/>
-        </w:rPr>
-        <w:t xml:space="preserve">Future plans</w:t>
-      </w:r>
-      <w:r>
-        <w:t xml:space="preserve"/>
-      </w:r>
-    </w:p>
-    <w:p>
-      <w:pPr>
-        <w:pStyle w:val="StepInstructions"/>
-      </w:pPr>
-      <w:r>
-        <w:t xml:space="preserve"/>
-      </w:r>
-      <w:r>
-        <w:rPr>
-          <w:i/>
-        </w:rPr>
-        <w:t xml:space="preserve">User capabilities</w:t>
-      </w:r>
-      <w:r>
-        <w:t xml:space="preserve"/>
-      </w:r>
-    </w:p>
-    <w:p>
-      <w:pPr>
-        <w:pStyle w:val="ListBullet"/>
-      </w:pPr>
-      <w:r>
-        <w:t xml:space="preserve">The TR application is undergoing a complete rework to enable publication of the 1KP dataset, currently housed at TACC. Included in this rework is a basic/advanced search interface, interactive tree functionality and a more generalized display of details for the user to make an informed decision regarding the gene family of interest.</w:t>
-      </w:r>
-    </w:p>
-    <w:p>
-      <w:pPr>
-        <w:pStyle w:val="StepInstructions"/>
-      </w:pPr>
-      <w:r>
-        <w:t xml:space="preserve"/>
-      </w:r>
-    </w:p>
-    <w:p>
-      <w:pPr>
-        <w:pStyle w:val="StepInstructions"/>
-      </w:pPr>
-      <w:r>
-        <w:t xml:space="preserve"/>
-      </w:r>
-      <w:r>
-        <w:rPr>
-          <w:i/>
-        </w:rPr>
-        <w:t xml:space="preserve">TreeBest algorithm evaluation</w:t>
-      </w:r>
-      <w:r>
-        <w:t xml:space="preserve"/>
-      </w:r>
-    </w:p>
-    <w:p>
-      <w:pPr>
-        <w:pStyle w:val="ListBullet"/>
-      </w:pPr>
-      <w:r>
-        <w:t xml:space="preserve">A review of the TreeBest algorithm is underway, to determine if this provides the best representation of the reconciliations. The database will also be populated with the data generated by the 1KP group as opposed to the limited subset of data that is currently available. The goal is to provide users with other data the ability to utilize the pipeline for generating reconciliations and loading this data into a uniform schema for visualizations.</w:t>
-      </w:r>
-    </w:p>
-    <w:p>
-      <w:pPr>
-        <w:pStyle w:val="Heading3"/>
-      </w:pPr>
-      <w:bookmarkStart w:name="Step4454" w:id="1123"/>
-      <w:r>
-        <w:t>Ultra High Throughput Sequencing (UHTS)</w:t>
-      </w:r>
-      <w:bookmarkEnd w:id="1123"/>
-    </w:p>
-    <w:p>
-      <w:pPr>
-        <w:pStyle w:val="StepInstructions"/>
-      </w:pPr>
-      <w:r>
-        <w:t xml:space="preserve"/>
-      </w:r>
-      <w:r>
-        <w:rPr>
-          <w:b/>
-        </w:rPr>
-        <w:t xml:space="preserve">New functionality in 0.3.0</w:t>
-      </w:r>
-      <w:r>
-        <w:t xml:space="preserve"/>
-      </w:r>
-    </w:p>
-    <w:p>
-      <w:pPr>
-        <w:pStyle w:val="StepInstructions"/>
-      </w:pPr>
-      <w:r>
-        <w:t xml:space="preserve"/>
-      </w:r>
-      <w:r>
-        <w:rPr>
-          <w:i/>
-        </w:rPr>
-        <w:t xml:space="preserve">Converted and split analyses</w:t>
-      </w:r>
-      <w:r>
-        <w:t xml:space="preserve"/>
-      </w:r>
-    </w:p>
-    <w:p>
-      <w:pPr>
-        <w:pStyle w:val="ListBullet"/>
-      </w:pPr>
-      <w:r>
-        <w:t xml:space="preserve">Many analyses that were hard-coded in 0.2.1 used multiple tools to perform extended and complex tasks. All UHTS tools were reformatted from hard-coded inclusion to instead use the new metadata format for tool integration. Then, analyses were rewritten using the new metadata format and split into discrete analyses, each focused on a specific task (often corresponding to a step in a previous analysis). This will allow for greater flexibility when user-defined multi-step analyses functionality is added in a future release.</w:t>
-      </w:r>
-    </w:p>
-    <w:p>
-      <w:pPr>
-        <w:pStyle w:val="StepInstructions"/>
-      </w:pPr>
-      <w:r>
-        <w:t xml:space="preserve"/>
-      </w:r>
-    </w:p>
-    <w:p>
-      <w:pPr>
-        <w:pStyle w:val="StepInstructions"/>
-      </w:pPr>
-      <w:r>
-        <w:t xml:space="preserve"/>
-      </w:r>
-      <w:r>
-        <w:rPr>
-          <w:b/>
-        </w:rPr>
-        <w:t xml:space="preserve">Known issues</w:t>
-      </w:r>
-      <w:r>
-        <w:t xml:space="preserve"/>
-      </w:r>
-    </w:p>
-    <w:p>
-      <w:pPr>
-        <w:pStyle w:val="StepInstructions"/>
-      </w:pPr>
-      <w:r>
-        <w:t xml:space="preserve"/>
-      </w:r>
-      <w:r>
-        <w:rPr>
-          <w:i/>
-        </w:rPr>
-        <w:t xml:space="preserve">FASTX related analyses are currently available only for single end reads</w:t>
-      </w:r>
-      <w:r>
-        <w:t xml:space="preserve"/>
-      </w:r>
-    </w:p>
-    <w:p>
-      <w:pPr>
-        <w:pStyle w:val="ListBullet"/>
-      </w:pPr>
-      <w:r>
-        <w:t xml:space="preserve">Paired end read analyses are planned.</w:t>
-      </w:r>
-    </w:p>
-    <w:p>
-      <w:pPr>
-        <w:pStyle w:val="StepInstructions"/>
-      </w:pPr>
-      <w:r>
-        <w:t xml:space="preserve"/>
-      </w:r>
-    </w:p>
-    <w:p>
-      <w:pPr>
-        <w:pStyle w:val="StepInstructions"/>
-      </w:pPr>
-      <w:r>
-        <w:t xml:space="preserve"/>
-      </w:r>
-      <w:r>
-        <w:rPr>
-          <w:b/>
-        </w:rPr>
-        <w:t xml:space="preserve">Future plans</w:t>
-      </w:r>
-      <w:r>
-        <w:t xml:space="preserve"/>
-      </w:r>
-    </w:p>
-    <w:p>
-      <w:pPr>
-        <w:pStyle w:val="StepInstructions"/>
-      </w:pPr>
-      <w:r>
-        <w:t xml:space="preserve"/>
-      </w:r>
-      <w:r>
-        <w:rPr>
-          <w:i/>
-        </w:rPr>
-        <w:t xml:space="preserve">Additional tool integration and created analyses</w:t>
-      </w:r>
-      <w:r>
-        <w:t xml:space="preserve"/>
-      </w:r>
-    </w:p>
-    <w:p>
-      <w:pPr>
-        <w:pStyle w:val="ListBullet"/>
-      </w:pPr>
-      <w:r>
-        <w:t xml:space="preserve">More tools will be integrated and basic analyses for each tool will be created.</w:t>
-      </w:r>
-    </w:p>
-    <w:p>
-      <w:pPr>
-        <w:pStyle w:val="StepInstructions"/>
-      </w:pPr>
-    </w:p>
-    <w:p>
-      <w:pPr>
-        <w:pStyle w:val="Heading3"/>
-      </w:pPr>
-      <w:bookmarkStart w:name="Step4455" w:id="1124"/>
-      <w:r>
-        <w:t>Trait Evolution (TE)</w:t>
-      </w:r>
-      <w:bookmarkEnd w:id="1124"/>
-    </w:p>
-    <w:p>
-      <w:pPr>
-        <w:pStyle w:val="StepInstructions"/>
-      </w:pPr>
-      <w:r>
-        <w:t xml:space="preserve"/>
-      </w:r>
-      <w:r>
-        <w:rPr>
-          <w:b/>
-        </w:rPr>
-        <w:t xml:space="preserve">New functionality in 0.3.0</w:t>
-      </w:r>
-      <w:r>
-        <w:t xml:space="preserve"/>
-      </w:r>
-    </w:p>
-    <w:p>
-      <w:pPr>
-        <w:pStyle w:val="StepInstructions"/>
-      </w:pPr>
-      <w:r>
-        <w:t xml:space="preserve"/>
-      </w:r>
-      <w:r>
-        <w:rPr>
-          <w:i/>
-        </w:rPr>
-        <w:t xml:space="preserve">Ancestral character estimation (ACE)</w:t>
-      </w:r>
-      <w:r>
-        <w:t xml:space="preserve"/>
-      </w:r>
-    </w:p>
-    <w:p>
-      <w:pPr>
-        <w:pStyle w:val="ListBullet"/>
-      </w:pPr>
-      <w:r>
-        <w:t xml:space="preserve">This uses an R-based package called ape, which was installed as a tool using the new metadata method. Then analyses for both continuous and discrete versions of ACE were added to the DE using the new metadata format.</w:t>
-      </w:r>
-    </w:p>
-    <w:p>
-      <w:pPr>
-        <w:pStyle w:val="StepInstructions"/>
-      </w:pPr>
-      <w:r>
-        <w:t xml:space="preserve"/>
-      </w:r>
-    </w:p>
-    <w:p>
-      <w:pPr>
-        <w:pStyle w:val="StepInstructions"/>
-      </w:pPr>
-      <w:r>
-        <w:t xml:space="preserve"/>
-      </w:r>
-      <w:r>
-        <w:rPr>
-          <w:i/>
-        </w:rPr>
-        <w:t xml:space="preserve">Phylogenetic Independent Contrasts (PIC)</w:t>
-      </w:r>
-      <w:r>
-        <w:t xml:space="preserve"/>
-      </w:r>
-    </w:p>
-    <w:p>
-      <w:pPr>
-        <w:pStyle w:val="ListBullet"/>
-      </w:pPr>
-      <w:r>
-        <w:t xml:space="preserve">This analysis was hard-coded as a function in 0.2.1 and was rewritten for 0.3.0 using the new metadata methods for both tool integration and creation of analyses.</w:t>
-      </w:r>
-    </w:p>
-    <w:p>
-      <w:pPr>
-        <w:pStyle w:val="StepInstructions"/>
-      </w:pPr>
-      <w:r>
-        <w:t xml:space="preserve"/>
-      </w:r>
-    </w:p>
-    <w:p>
-      <w:pPr>
-        <w:pStyle w:val="StepInstructions"/>
-      </w:pPr>
-      <w:r>
-        <w:t xml:space="preserve"/>
-      </w:r>
-      <w:r>
-        <w:rPr>
-          <w:b/>
-        </w:rPr>
-        <w:t xml:space="preserve">Known issues</w:t>
-      </w:r>
-      <w:r>
-        <w:t xml:space="preserve"/>
-      </w:r>
-    </w:p>
-    <w:p>
-      <w:pPr>
-        <w:pStyle w:val="StepInstructions"/>
-      </w:pPr>
-      <w:r>
-        <w:t xml:space="preserve"/>
-      </w:r>
-      <w:r>
-        <w:rPr>
-          <w:i/>
-        </w:rPr>
-        <w:t xml:space="preserve">File parsing</w:t>
-      </w:r>
-      <w:r>
-        <w:t xml:space="preserve"/>
-      </w:r>
-    </w:p>
-    <w:p>
-      <w:pPr>
-        <w:pStyle w:val="ListBullet"/>
-      </w:pPr>
-      <w:r>
-        <w:t xml:space="preserve">Some file formats are not uploading correctly. This is being worked on currently and a fix is expected shortly.</w:t>
-      </w:r>
-    </w:p>
-    <w:p>
-      <w:pPr>
-        <w:pStyle w:val="StepInstructions"/>
-      </w:pPr>
-      <w:r>
-        <w:t xml:space="preserve"/>
-      </w:r>
-    </w:p>
-    <w:p>
-      <w:pPr>
-        <w:pStyle w:val="StepInstructions"/>
-      </w:pPr>
-      <w:r>
-        <w:t xml:space="preserve"/>
-      </w:r>
-      <w:r>
-        <w:rPr>
-          <w:b/>
-        </w:rPr>
-        <w:t xml:space="preserve">Future plans</w:t>
-      </w:r>
-      <w:r>
-        <w:t xml:space="preserve"/>
-      </w:r>
-    </w:p>
-    <w:p>
-      <w:pPr>
-        <w:pStyle w:val="ListBullet"/>
-      </w:pPr>
-      <w:r>
-        <w:t xml:space="preserve">being researched</w:t>
+        <w:t xml:space="preserve">Being researched</w:t>
       </w:r>
     </w:p>
     <w:p>
@@ -13501,7 +13448,7 @@
       <w:pPr>
         <w:pStyle w:val="Heading2"/>
       </w:pPr>
-      <w:bookmarkStart w:name="Lesson1017" w:id="1125"/>
+      <w:bookmarkStart w:name="Lesson1193" w:id="1125"/>
       <w:r>
         <w:t>Tool Integration</w:t>
       </w:r>
@@ -13546,32 +13493,35 @@
     </w:p>
     <w:p>
       <w:pPr>
-        <w:pStyle w:val="StepInstructions"/>
-      </w:pPr>
-      <w:r>
-        <w:t xml:space="preserve">* Deploying the software tool to our cyberinfrastructure</w:t>
-      </w:r>
-    </w:p>
-    <w:p>
-      <w:pPr>
-        <w:pStyle w:val="StepInstructions"/>
-      </w:pPr>
-      <w:r>
-        <w:t xml:space="preserve">* Providing us with sample data for testing and a clear description of expected output</w:t>
-      </w:r>
-    </w:p>
-    <w:p>
-      <w:pPr>
-        <w:pStyle w:val="StepInstructions"/>
-      </w:pPr>
-      <w:r>
-        <w:t xml:space="preserve">* Authoring metadata that tells our system about the tool and how it is used (we have samples and a clear tutorial)</w:t>
-      </w:r>
-    </w:p>
-    <w:p>
-      <w:pPr>
-        <w:pStyle w:val="StepInstructions"/>
-      </w:pPr>
+        <w:pStyle w:val="ListBullet"/>
+      </w:pPr>
+      <w:r>
+        <w:t xml:space="preserve">Deploying the software tool to our cyberinfrastructure</w:t>
+      </w:r>
+    </w:p>
+    <w:p>
+      <w:pPr>
+        <w:pStyle w:val="ListBullet"/>
+      </w:pPr>
+      <w:r>
+        <w:t xml:space="preserve">Providing us with sample data for testing and a clear description of expected output</w:t>
+      </w:r>
+    </w:p>
+    <w:p>
+      <w:pPr>
+        <w:pStyle w:val="ListBullet"/>
+      </w:pPr>
+      <w:r>
+        <w:t xml:space="preserve">Authoring metadata that tells our system about the tool and how it is used (we have samples and a clear tutorial)</w:t>
+      </w:r>
+    </w:p>
+    <w:p>
+      <w:pPr>
+        <w:pStyle w:val="StepInstructions"/>
+      </w:pPr>
+      <w:r>
+        <w:t xml:space="preserve"/>
+      </w:r>
     </w:p>
     <w:p>
       <w:pPr>
@@ -13630,7 +13580,7 @@
       <w:pPr>
         <w:pStyle w:val="Heading2"/>
       </w:pPr>
-      <w:bookmarkStart w:name="Lesson1018" w:id="1126"/>
+      <w:bookmarkStart w:name="Lesson1194" w:id="1126"/>
       <w:r>
         <w:t>Creating a New Analysis in the Discovery Environment</w:t>
       </w:r>
@@ -13714,7 +13664,7 @@
       <w:pPr>
         <w:pStyle w:val="Heading2"/>
       </w:pPr>
-      <w:bookmarkStart w:name="Lesson1037" w:id="1127"/>
+      <w:bookmarkStart w:name="Lesson1213" w:id="1127"/>
       <w:r>
         <w:t>TestData folder contents</w:t>
       </w:r>
@@ -13732,9 +13682,9 @@
       <w:pPr>
         <w:pStyle w:val="Heading3"/>
       </w:pPr>
-      <w:bookmarkStart w:name="Step4370" w:id="1128"/>
-      <w:r>
-        <w:t>accepted_hits.sam</w:t>
+      <w:bookmarkStart w:name="Step5126" w:id="1128"/>
+      <w:r>
+        <w:t>accepted_hits_10k.sam</w:t>
       </w:r>
       <w:bookmarkEnd w:id="1128"/>
     </w:p>
@@ -13743,196 +13693,601 @@
         <w:pStyle w:val="StepInstructions"/>
       </w:pPr>
       <w:r>
-        <w:t xml:space="preserve">This is a SAM file produced from aligning s_8_sequence.clipper.sanger.txt to </w:t>
-      </w:r>
-      <w:r>
-        <w:rPr>
-          <w:i/>
-        </w:rPr>
-        <w:t xml:space="preserve">Arabidopsis thaliana</w:t>
-      </w:r>
-      <w:r>
-        <w:t xml:space="preserve"> (v9) reference genome and can be used to determine Cufflinks Transcript Quantification.</w:t>
+        <w:t xml:space="preserve">This SAM file provides G2P test data.</w:t>
       </w:r>
     </w:p>
     <w:p>
       <w:pPr>
         <w:pStyle w:val="Heading3"/>
       </w:pPr>
-      <w:bookmarkStart w:name="Step4371" w:id="1129"/>
+      <w:bookmarkStart w:name="Step5127" w:id="1129"/>
+      <w:r>
+        <w:t>acer-traits.csv</w:t>
+      </w:r>
+      <w:bookmarkEnd w:id="1129"/>
+    </w:p>
+    <w:p>
+      <w:pPr>
+        <w:pStyle w:val="StepInstructions"/>
+      </w:pPr>
+      <w:r>
+        <w:t xml:space="preserve">This file contains csv trait data.</w:t>
+      </w:r>
+    </w:p>
+    <w:p>
+      <w:pPr>
+        <w:pStyle w:val="Heading3"/>
+      </w:pPr>
+      <w:bookmarkStart w:name="Step5128" w:id="1130"/>
+      <w:r>
+        <w:t>acer-tree.txt</w:t>
+      </w:r>
+      <w:bookmarkEnd w:id="1130"/>
+    </w:p>
+    <w:p>
+      <w:pPr>
+        <w:pStyle w:val="StepInstructions"/>
+      </w:pPr>
+      <w:r>
+        <w:t xml:space="preserve">This is a Newick file.</w:t>
+      </w:r>
+    </w:p>
+    <w:p>
+      <w:pPr>
+        <w:pStyle w:val="Heading3"/>
+      </w:pPr>
+      <w:bookmarkStart w:name="Step5129" w:id="1131"/>
+      <w:r>
+        <w:t>acer.nex</w:t>
+      </w:r>
+      <w:bookmarkEnd w:id="1131"/>
+    </w:p>
+    <w:p>
+      <w:pPr>
+        <w:pStyle w:val="StepInstructions"/>
+      </w:pPr>
+      <w:r>
+        <w:t xml:space="preserve">This is a NEXUS file with both tree and trait data.</w:t>
+      </w:r>
+    </w:p>
+    <w:p>
+      <w:pPr>
+        <w:pStyle w:val="Heading3"/>
+      </w:pPr>
+      <w:bookmarkStart w:name="Step5130" w:id="1132"/>
+      <w:r>
+        <w:t>aesculus-traits.csv</w:t>
+      </w:r>
+      <w:bookmarkEnd w:id="1132"/>
+    </w:p>
+    <w:p>
+      <w:pPr>
+        <w:pStyle w:val="StepInstructions"/>
+      </w:pPr>
+      <w:r>
+        <w:t xml:space="preserve">This file contains csv trait data.</w:t>
+      </w:r>
+    </w:p>
+    <w:p>
+      <w:pPr>
+        <w:pStyle w:val="Heading3"/>
+      </w:pPr>
+      <w:bookmarkStart w:name="Step5131" w:id="1133"/>
+      <w:r>
+        <w:t>aesculus-tree.txt</w:t>
+      </w:r>
+      <w:bookmarkEnd w:id="1133"/>
+    </w:p>
+    <w:p>
+      <w:pPr>
+        <w:pStyle w:val="StepInstructions"/>
+      </w:pPr>
+      <w:r>
+        <w:t xml:space="preserve">This is a Newick file.</w:t>
+      </w:r>
+    </w:p>
+    <w:p>
+      <w:pPr>
+        <w:pStyle w:val="Heading3"/>
+      </w:pPr>
+      <w:bookmarkStart w:name="Step5132" w:id="1134"/>
       <w:r>
         <w:t>aq.trait.nex</w:t>
       </w:r>
-      <w:bookmarkEnd w:id="1129"/>
-    </w:p>
-    <w:p>
-      <w:pPr>
-        <w:pStyle w:val="StepInstructions"/>
-      </w:pPr>
-      <w:r>
-        <w:t xml:space="preserve">This file contains the supporting continuous traits for the phylogenetic tree described in aq.tree.nex and can be used with aq.tree.nex for Independent Contrasts analysis.</w:t>
+      <w:bookmarkEnd w:id="1134"/>
+    </w:p>
+    <w:p>
+      <w:pPr>
+        <w:pStyle w:val="StepInstructions"/>
+      </w:pPr>
+      <w:r>
+        <w:t xml:space="preserve">This is a NEXUS file containing trait data.</w:t>
       </w:r>
     </w:p>
     <w:p>
       <w:pPr>
         <w:pStyle w:val="Heading3"/>
       </w:pPr>
-      <w:bookmarkStart w:name="Step4372" w:id="1130"/>
+      <w:bookmarkStart w:name="Step5133" w:id="1135"/>
       <w:r>
         <w:t>aq.tree.nex</w:t>
       </w:r>
-      <w:bookmarkEnd w:id="1130"/>
-    </w:p>
-    <w:p>
-      <w:pPr>
-        <w:pStyle w:val="StepInstructions"/>
-      </w:pPr>
-      <w:r>
-        <w:t xml:space="preserve">This file represents a 30 character phylogenetic tree that can be used with aq.trait.nex for Independent Contrasts analysis.</w:t>
+      <w:bookmarkEnd w:id="1135"/>
+    </w:p>
+    <w:p>
+      <w:pPr>
+        <w:pStyle w:val="StepInstructions"/>
+      </w:pPr>
+      <w:r>
+        <w:t xml:space="preserve">This is a Newick file.</w:t>
       </w:r>
     </w:p>
     <w:p>
       <w:pPr>
         <w:pStyle w:val="Heading3"/>
       </w:pPr>
-      <w:bookmarkStart w:name="Step4373" w:id="1131"/>
+      <w:bookmarkStart w:name="Step5134" w:id="1136"/>
+      <w:r>
+        <w:t>aquilegia-traits.txt</w:t>
+      </w:r>
+      <w:bookmarkEnd w:id="1136"/>
+    </w:p>
+    <w:p>
+      <w:pPr>
+        <w:pStyle w:val="StepInstructions"/>
+      </w:pPr>
+      <w:r>
+        <w:t xml:space="preserve">This file contains csv trait data.</w:t>
+      </w:r>
+    </w:p>
+    <w:p>
+      <w:pPr>
+        <w:pStyle w:val="Heading3"/>
+      </w:pPr>
+      <w:bookmarkStart w:name="Step5135" w:id="1137"/>
+      <w:r>
+        <w:t>aquilegia-tree.txt</w:t>
+      </w:r>
+      <w:bookmarkEnd w:id="1137"/>
+    </w:p>
+    <w:p>
+      <w:pPr>
+        <w:pStyle w:val="StepInstructions"/>
+      </w:pPr>
+      <w:r>
+        <w:t xml:space="preserve">This is a Newick file.</w:t>
+      </w:r>
+    </w:p>
+    <w:p>
+      <w:pPr>
+        <w:pStyle w:val="Heading3"/>
+      </w:pPr>
+      <w:bookmarkStart w:name="Step5136" w:id="1138"/>
+      <w:r>
+        <w:t>aquilegia.nex</w:t>
+      </w:r>
+      <w:bookmarkEnd w:id="1138"/>
+    </w:p>
+    <w:p>
+      <w:pPr>
+        <w:pStyle w:val="StepInstructions"/>
+      </w:pPr>
+      <w:r>
+        <w:t xml:space="preserve">This is a NEXUS file with tree data.</w:t>
+      </w:r>
+    </w:p>
+    <w:p>
+      <w:pPr>
+        <w:pStyle w:val="Heading3"/>
+      </w:pPr>
+      <w:bookmarkStart w:name="Step5137" w:id="1139"/>
+      <w:r>
+        <w:t>arcostap.nex</w:t>
+      </w:r>
+      <w:bookmarkEnd w:id="1139"/>
+    </w:p>
+    <w:p>
+      <w:pPr>
+        <w:pStyle w:val="StepInstructions"/>
+      </w:pPr>
+      <w:r>
+        <w:t xml:space="preserve">This is a NEXUS file with tree and trait data.</w:t>
+      </w:r>
+    </w:p>
+    <w:p>
+      <w:pPr>
+        <w:pStyle w:val="Heading3"/>
+      </w:pPr>
+      <w:bookmarkStart w:name="Step5138" w:id="1140"/>
+      <w:r>
+        <w:t>arctostaphylos-traits.csv</w:t>
+      </w:r>
+      <w:bookmarkEnd w:id="1140"/>
+    </w:p>
+    <w:p>
+      <w:pPr>
+        <w:pStyle w:val="StepInstructions"/>
+      </w:pPr>
+      <w:r>
+        <w:t xml:space="preserve">This file contains csv trait data.</w:t>
+      </w:r>
+    </w:p>
+    <w:p>
+      <w:pPr>
+        <w:pStyle w:val="Heading3"/>
+      </w:pPr>
+      <w:bookmarkStart w:name="Step5139" w:id="1141"/>
+      <w:r>
+        <w:t>arctostaphylos-tree.txt</w:t>
+      </w:r>
+      <w:bookmarkEnd w:id="1141"/>
+    </w:p>
+    <w:p>
+      <w:pPr>
+        <w:pStyle w:val="StepInstructions"/>
+      </w:pPr>
+      <w:r>
+        <w:t xml:space="preserve">This is a Newick file.</w:t>
+      </w:r>
+    </w:p>
+    <w:p>
+      <w:pPr>
+        <w:pStyle w:val="Heading3"/>
+      </w:pPr>
+      <w:bookmarkStart w:name="Step5140" w:id="1142"/>
+      <w:r>
+        <w:t>CsetH1.csv</w:t>
+      </w:r>
+      <w:bookmarkEnd w:id="1142"/>
+    </w:p>
+    <w:p>
+      <w:pPr>
+        <w:pStyle w:val="StepInstructions"/>
+      </w:pPr>
+      <w:r>
+        <w:t xml:space="preserve">This file contains csv trait data.</w:t>
+      </w:r>
+    </w:p>
+    <w:p>
+      <w:pPr>
+        <w:pStyle w:val="Heading3"/>
+      </w:pPr>
+      <w:bookmarkStart w:name="Step5141" w:id="1143"/>
+      <w:r>
+        <w:t>CsetH1.phy</w:t>
+      </w:r>
+      <w:bookmarkEnd w:id="1143"/>
+    </w:p>
+    <w:p>
+      <w:pPr>
+        <w:pStyle w:val="StepInstructions"/>
+      </w:pPr>
+      <w:r>
+        <w:t xml:space="preserve">This is a Newick file.</w:t>
+      </w:r>
+    </w:p>
+    <w:p>
+      <w:pPr>
+        <w:pStyle w:val="Heading3"/>
+      </w:pPr>
+      <w:bookmarkStart w:name="Step5142" w:id="1144"/>
+      <w:r>
+        <w:t>DsetH1.csv</w:t>
+      </w:r>
+      <w:bookmarkEnd w:id="1144"/>
+    </w:p>
+    <w:p>
+      <w:pPr>
+        <w:pStyle w:val="StepInstructions"/>
+      </w:pPr>
+      <w:r>
+        <w:t xml:space="preserve">This file contains csv trait data.</w:t>
+      </w:r>
+    </w:p>
+    <w:p>
+      <w:pPr>
+        <w:pStyle w:val="Heading3"/>
+      </w:pPr>
+      <w:bookmarkStart w:name="Step5143" w:id="1145"/>
+      <w:r>
+        <w:t>DsetH1.phy</w:t>
+      </w:r>
+      <w:bookmarkEnd w:id="1145"/>
+    </w:p>
+    <w:p>
+      <w:pPr>
+        <w:pStyle w:val="StepInstructions"/>
+      </w:pPr>
+      <w:r>
+        <w:t xml:space="preserve">This is a Newick file.</w:t>
+      </w:r>
+    </w:p>
+    <w:p>
+      <w:pPr>
+        <w:pStyle w:val="Heading3"/>
+      </w:pPr>
+      <w:bookmarkStart w:name="Step5144" w:id="1146"/>
+      <w:r>
+        <w:t>landsberg.v9_10k.sam</w:t>
+      </w:r>
+      <w:bookmarkEnd w:id="1146"/>
+    </w:p>
+    <w:p>
+      <w:pPr>
+        <w:pStyle w:val="StepInstructions"/>
+      </w:pPr>
+      <w:r>
+        <w:t xml:space="preserve">This SAM file provides G2P test data.</w:t>
+      </w:r>
+    </w:p>
+    <w:p>
+      <w:pPr>
+        <w:pStyle w:val="Heading3"/>
+      </w:pPr>
+      <w:bookmarkStart w:name="Step5145" w:id="1147"/>
+      <w:r>
+        <w:t>lobelioids-traits-disc.csv</w:t>
+      </w:r>
+      <w:bookmarkEnd w:id="1147"/>
+    </w:p>
+    <w:p>
+      <w:pPr>
+        <w:pStyle w:val="StepInstructions"/>
+      </w:pPr>
+      <w:r>
+        <w:t xml:space="preserve">This is one of a set of csv trait files.</w:t>
+      </w:r>
+    </w:p>
+    <w:p>
+      <w:pPr>
+        <w:pStyle w:val="Heading3"/>
+      </w:pPr>
+      <w:bookmarkStart w:name="Step5146" w:id="1148"/>
+      <w:r>
+        <w:t>lobelioids-traits-disc2.csv</w:t>
+      </w:r>
+      <w:bookmarkEnd w:id="1148"/>
+    </w:p>
+    <w:p>
+      <w:pPr>
+        <w:pStyle w:val="StepInstructions"/>
+      </w:pPr>
+      <w:r>
+        <w:t xml:space="preserve">This is one of a set of csv trait files.</w:t>
+      </w:r>
+    </w:p>
+    <w:p>
+      <w:pPr>
+        <w:pStyle w:val="Heading3"/>
+      </w:pPr>
+      <w:bookmarkStart w:name="Step5147" w:id="1149"/>
+      <w:r>
+        <w:t>lobelioids-traits-disc3.csv</w:t>
+      </w:r>
+      <w:bookmarkEnd w:id="1149"/>
+    </w:p>
+    <w:p>
+      <w:pPr>
+        <w:pStyle w:val="StepInstructions"/>
+      </w:pPr>
+      <w:r>
+        <w:t xml:space="preserve">This is one of a set of csv trait files.</w:t>
+      </w:r>
+    </w:p>
+    <w:p>
+      <w:pPr>
+        <w:pStyle w:val="Heading3"/>
+      </w:pPr>
+      <w:bookmarkStart w:name="Step5148" w:id="1150"/>
+      <w:r>
+        <w:t>Lobelioids-tree.txt</w:t>
+      </w:r>
+      <w:bookmarkEnd w:id="1150"/>
+    </w:p>
+    <w:p>
+      <w:pPr>
+        <w:pStyle w:val="StepInstructions"/>
+      </w:pPr>
+      <w:r>
+        <w:t xml:space="preserve">This is a Newick file.</w:t>
+      </w:r>
+    </w:p>
+    <w:p>
+      <w:pPr>
+        <w:pStyle w:val="Heading3"/>
+      </w:pPr>
+      <w:bookmarkStart w:name="Step5149" w:id="1151"/>
+      <w:r>
+        <w:t>PDAP.tree.nex</w:t>
+      </w:r>
+      <w:bookmarkEnd w:id="1151"/>
+    </w:p>
+    <w:p>
+      <w:pPr>
+        <w:pStyle w:val="StepInstructions"/>
+      </w:pPr>
+      <w:r>
+        <w:t xml:space="preserve">This file contains a phylogenetic tree.</w:t>
+      </w:r>
+    </w:p>
+    <w:p>
+      <w:pPr>
+        <w:pStyle w:val="Heading3"/>
+      </w:pPr>
+      <w:bookmarkStart w:name="Step5150" w:id="1152"/>
       <w:r>
         <w:t>PDAP.trait.nex</w:t>
       </w:r>
-      <w:bookmarkEnd w:id="1131"/>
-    </w:p>
-    <w:p>
-      <w:pPr>
-        <w:pStyle w:val="StepInstructions"/>
-      </w:pPr>
-      <w:r>
-        <w:t xml:space="preserve">This file contains supporting continuous traits for the phylogenetic tree described in PDAP.tree.nex and can be used with PDAP.tree.nex for Independent Contrasts analysis.</w:t>
+      <w:bookmarkEnd w:id="1152"/>
+    </w:p>
+    <w:p>
+      <w:pPr>
+        <w:pStyle w:val="StepInstructions"/>
+      </w:pPr>
+      <w:r>
+        <w:t xml:space="preserve">This is a Nexus file with trait data.</w:t>
       </w:r>
     </w:p>
     <w:p>
       <w:pPr>
         <w:pStyle w:val="Heading3"/>
       </w:pPr>
-      <w:bookmarkStart w:name="Step4374" w:id="1132"/>
-      <w:r>
-        <w:t>PDAP.tree.nex</w:t>
-      </w:r>
-      <w:bookmarkEnd w:id="1132"/>
-    </w:p>
-    <w:p>
-      <w:pPr>
-        <w:pStyle w:val="StepInstructions"/>
-      </w:pPr>
-      <w:r>
-        <w:t xml:space="preserve">This file contains a phylogenetic tree for 49 mammals that can be used with PDAP.trait.nex for Independent Contrasts analysis.</w:t>
+      <w:bookmarkStart w:name="Step5151" w:id="1153"/>
+      <w:r>
+        <w:t>s_1_sequence_10k.txt</w:t>
+      </w:r>
+      <w:bookmarkEnd w:id="1153"/>
+    </w:p>
+    <w:p>
+      <w:pPr>
+        <w:pStyle w:val="StepInstructions"/>
+      </w:pPr>
+      <w:r>
+        <w:t xml:space="preserve">This file provides G2P test data.</w:t>
       </w:r>
     </w:p>
     <w:p>
       <w:pPr>
         <w:pStyle w:val="Heading3"/>
       </w:pPr>
-      <w:bookmarkStart w:name="Step4375" w:id="1133"/>
+      <w:bookmarkStart w:name="Step5152" w:id="1154"/>
       <w:r>
         <w:t>s_8_sequence.clipper.sanger.txt</w:t>
       </w:r>
-      <w:bookmarkEnd w:id="1133"/>
-    </w:p>
-    <w:p>
-      <w:pPr>
-        <w:pStyle w:val="StepInstructions"/>
-      </w:pPr>
-      <w:r>
-        <w:t xml:space="preserve">This is a clipped, rescaled FASTQ file produced from removing the terminal 3’ sequence adaptor from s_8_sequence.txt followed by conversion of the quality-score scale to Sanger PHRED 33 and is useful to learn and test our alignment mechanism.</w:t>
+      <w:bookmarkEnd w:id="1154"/>
+    </w:p>
+    <w:p>
+      <w:pPr>
+        <w:pStyle w:val="StepInstructions"/>
+      </w:pPr>
+      <w:r>
+        <w:t xml:space="preserve">This file provides G2P test data.</w:t>
       </w:r>
     </w:p>
     <w:p>
       <w:pPr>
         <w:pStyle w:val="Heading3"/>
       </w:pPr>
-      <w:bookmarkStart w:name="Step4376" w:id="1134"/>
-      <w:r>
-        <w:t>s_8_sequence.txt</w:t>
-      </w:r>
-      <w:bookmarkEnd w:id="1134"/>
-    </w:p>
-    <w:p>
-      <w:pPr>
-        <w:pStyle w:val="StepInstructions"/>
-      </w:pPr>
-      <w:r>
-        <w:t xml:space="preserve">This is a dataset comprised of 6632564 100 bp reads from </w:t>
-      </w:r>
-      <w:r>
-        <w:rPr>
-          <w:i/>
-        </w:rPr>
-        <w:t xml:space="preserve">Arabidopsis</w:t>
-      </w:r>
-      <w:r>
-        <w:t xml:space="preserve"> that were generated using a protocol that may result in a terminal 3’ sequence adapter and is useful to learn and test our QC preprocessing.</w:t>
+      <w:bookmarkStart w:name="Step5153" w:id="1155"/>
+      <w:r>
+        <w:t>s_8_sequence_10k.txt</w:t>
+      </w:r>
+      <w:bookmarkEnd w:id="1155"/>
+    </w:p>
+    <w:p>
+      <w:pPr>
+        <w:pStyle w:val="StepInstructions"/>
+      </w:pPr>
+      <w:r>
+        <w:t xml:space="preserve">This file provides G2P test data.</w:t>
       </w:r>
     </w:p>
     <w:p>
       <w:pPr>
         <w:pStyle w:val="Heading3"/>
       </w:pPr>
-      <w:bookmarkStart w:name="Step4377" w:id="1135"/>
+      <w:bookmarkStart w:name="Step5154" w:id="1156"/>
       <w:r>
         <w:t>shorebirds.trait.nex</w:t>
       </w:r>
-      <w:bookmarkEnd w:id="1135"/>
-    </w:p>
-    <w:p>
-      <w:pPr>
-        <w:pStyle w:val="StepInstructions"/>
-      </w:pPr>
-      <w:r>
-        <w:t xml:space="preserve">This file represents a set of continuous traits for the 70 bird species supported in the tree file shorebirds.tree.nex. This file can be used for an Independent Contrasts analysis.</w:t>
+      <w:bookmarkEnd w:id="1156"/>
+    </w:p>
+    <w:p>
+      <w:pPr>
+        <w:pStyle w:val="StepInstructions"/>
+      </w:pPr>
+      <w:r>
+        <w:t xml:space="preserve">This file represents a set of continuous traits for the 70 bird species supported in the tree file shorebirds.tree.nex.</w:t>
       </w:r>
     </w:p>
     <w:p>
       <w:pPr>
         <w:pStyle w:val="Heading3"/>
       </w:pPr>
-      <w:bookmarkStart w:name="Step4378" w:id="1136"/>
+      <w:bookmarkStart w:name="Step5155" w:id="1157"/>
       <w:r>
         <w:t>shorebirds.tree.tex</w:t>
       </w:r>
-      <w:bookmarkEnd w:id="1136"/>
-    </w:p>
-    <w:p>
-      <w:pPr>
-        <w:pStyle w:val="StepInstructions"/>
-      </w:pPr>
-      <w:r>
-        <w:t xml:space="preserve">This file represents a phylogenetic tree for 70 species of birds that can be used as inputs to an Independent Contrasts analysis</w:t>
+      <w:bookmarkEnd w:id="1157"/>
+    </w:p>
+    <w:p>
+      <w:pPr>
+        <w:pStyle w:val="StepInstructions"/>
+      </w:pPr>
+      <w:r>
+        <w:t xml:space="preserve">This file represents a phylogenetic tree for 70 species of birds.</w:t>
       </w:r>
     </w:p>
     <w:p>
       <w:pPr>
         <w:pStyle w:val="Heading3"/>
       </w:pPr>
-      <w:bookmarkStart w:name="Step4379" w:id="1137"/>
-      <w:r>
-        <w:t>SRR026996.zmv2.sam</w:t>
-      </w:r>
-      <w:bookmarkEnd w:id="1137"/>
-    </w:p>
-    <w:p>
-      <w:pPr>
-        <w:pStyle w:val="StepInstructions"/>
-      </w:pPr>
-      <w:r>
-        <w:t xml:space="preserve">This is a SAM file produced from a BWA alignment of SRR026996.fastq (Mo17 genomic DNA from SRX010829) to the </w:t>
-      </w:r>
-      <w:r>
-        <w:rPr>
-          <w:i/>
-        </w:rPr>
-        <w:t xml:space="preserve">Zea mays</w:t>
-      </w:r>
-      <w:r>
-        <w:t xml:space="preserve"> (v2) genome and can be used for variant detection.</w:t>
+      <w:bookmarkStart w:name="Step5156" w:id="1158"/>
+      <w:r>
+        <w:t>SRR026741.zmv2_10k.sam</w:t>
+      </w:r>
+      <w:bookmarkEnd w:id="1158"/>
+    </w:p>
+    <w:p>
+      <w:pPr>
+        <w:pStyle w:val="StepInstructions"/>
+      </w:pPr>
+      <w:r>
+        <w:t xml:space="preserve">This SAM file provides G2P test data.</w:t>
+      </w:r>
+    </w:p>
+    <w:p>
+      <w:pPr>
+        <w:pStyle w:val="Heading3"/>
+      </w:pPr>
+      <w:bookmarkStart w:name="Step5157" w:id="1159"/>
+      <w:r>
+        <w:t>SRR026996.zmv2_10k.sam</w:t>
+      </w:r>
+      <w:bookmarkEnd w:id="1159"/>
+    </w:p>
+    <w:p>
+      <w:pPr>
+        <w:pStyle w:val="StepInstructions"/>
+      </w:pPr>
+      <w:r>
+        <w:t xml:space="preserve">This SAM file provides G2P test data.</w:t>
+      </w:r>
+    </w:p>
+    <w:p>
+      <w:pPr>
+        <w:pStyle w:val="Heading3"/>
+      </w:pPr>
+      <w:bookmarkStart w:name="Step5158" w:id="1160"/>
+      <w:r>
+        <w:t>SRR039512_10k.fastq</w:t>
+      </w:r>
+      <w:bookmarkEnd w:id="1160"/>
+    </w:p>
+    <w:p>
+      <w:pPr>
+        <w:pStyle w:val="StepInstructions"/>
+      </w:pPr>
+      <w:r>
+        <w:t xml:space="preserve">This FASTQ file provides G2P test data.</w:t>
+      </w:r>
+    </w:p>
+    <w:p>
+      <w:pPr>
+        <w:pStyle w:val="Heading3"/>
+      </w:pPr>
+      <w:bookmarkStart w:name="Step5159" w:id="1161"/>
+      <w:r>
+        <w:t>SRR039514_10k</w:t>
+      </w:r>
+      <w:bookmarkEnd w:id="1161"/>
+    </w:p>
+    <w:p>
+      <w:pPr>
+        <w:pStyle w:val="StepInstructions"/>
+      </w:pPr>
+      <w:r>
+        <w:t xml:space="preserve">This FASTQ file provides G2P test data.</w:t>
       </w:r>
     </w:p>
     <w:sectPr>

</xml_diff>